<commit_message>
Update ADK agent with tenure tool and disable SSL verification
</commit_message>
<xml_diff>
--- a/ask_hr_ai_agent_adk/templates/evl_template.docx
+++ b/ask_hr_ai_agent_adk/templates/evl_template.docx
@@ -1,177 +1,336 @@
 
 <file path=word/document.xml><?xml version="1.0" encoding="utf-8"?>
-<w:document xmlns:o="urn:schemas-microsoft-com:office:office" xmlns:r="http://schemas.openxmlformats.org/officeDocument/2006/relationships" xmlns:v="urn:schemas-microsoft-com:vml" xmlns:w="http://schemas.openxmlformats.org/wordprocessingml/2006/main" xmlns:w10="urn:schemas-microsoft-com:office:word" xmlns:wp="http://schemas.openxmlformats.org/drawingml/2006/wordprocessingDrawing" xmlns:pic="http://schemas.openxmlformats.org/drawingml/2006/picture" xmlns:wps="http://schemas.microsoft.com/office/word/2010/wordprocessingShape" xmlns:wpg="http://schemas.microsoft.com/office/word/2010/wordprocessingGroup" xmlns:mc="http://schemas.openxmlformats.org/markup-compatibility/2006" xmlns:wp14="http://schemas.microsoft.com/office/word/2010/wordprocessingDrawing" xmlns:w14="http://schemas.microsoft.com/office/word/2010/wordml" xmlns:w15="http://schemas.microsoft.com/office/word/2012/wordml" mc:Ignorable="w14 wp14 w15">
+<w:document xmlns:wpc="http://schemas.microsoft.com/office/word/2010/wordprocessingCanvas" xmlns:cx="http://schemas.microsoft.com/office/drawing/2014/chartex" xmlns:cx1="http://schemas.microsoft.com/office/drawing/2015/9/8/chartex" xmlns:cx2="http://schemas.microsoft.com/office/drawing/2015/10/21/chartex" xmlns:cx3="http://schemas.microsoft.com/office/drawing/2016/5/9/chartex" xmlns:cx4="http://schemas.microsoft.com/office/drawing/2016/5/10/chartex" xmlns:cx5="http://schemas.microsoft.com/office/drawing/2016/5/11/chartex" xmlns:cx6="http://schemas.microsoft.com/office/drawing/2016/5/12/chartex" xmlns:cx7="http://schemas.microsoft.com/office/drawing/2016/5/13/chartex" xmlns:cx8="http://schemas.microsoft.com/office/drawing/2016/5/14/chartex" xmlns:mc="http://schemas.openxmlformats.org/markup-compatibility/2006" xmlns:aink="http://schemas.microsoft.com/office/drawing/2016/ink" xmlns:am3d="http://schemas.microsoft.com/office/drawing/2017/model3d" xmlns:o="urn:schemas-microsoft-com:office:office" xmlns:oel="http://schemas.microsoft.com/office/2019/extlst" xmlns:r="http://schemas.openxmlformats.org/officeDocument/2006/relationships" xmlns:m="http://schemas.openxmlformats.org/officeDocument/2006/math" xmlns:v="urn:schemas-microsoft-com:vml" xmlns:wp14="http://schemas.microsoft.com/office/word/2010/wordprocessingDrawing" xmlns:wp="http://schemas.openxmlformats.org/drawingml/2006/wordprocessingDrawing" xmlns:w10="urn:schemas-microsoft-com:office:word" xmlns:w="http://schemas.openxmlformats.org/wordprocessingml/2006/main" xmlns:w14="http://schemas.microsoft.com/office/word/2010/wordml" xmlns:w15="http://schemas.microsoft.com/office/word/2012/wordml" xmlns:w16cex="http://schemas.microsoft.com/office/word/2018/wordml/cex" xmlns:w16cid="http://schemas.microsoft.com/office/word/2016/wordml/cid" xmlns:w16="http://schemas.microsoft.com/office/word/2018/wordml" xmlns:w16du="http://schemas.microsoft.com/office/word/2023/wordml/word16du" xmlns:w16sdtdh="http://schemas.microsoft.com/office/word/2020/wordml/sdtdatahash" xmlns:w16sdtfl="http://schemas.microsoft.com/office/word/2024/wordml/sdtformatlock" xmlns:w16se="http://schemas.microsoft.com/office/word/2015/wordml/symex" xmlns:wpg="http://schemas.microsoft.com/office/word/2010/wordprocessingGroup" xmlns:wpi="http://schemas.microsoft.com/office/word/2010/wordprocessingInk" xmlns:wne="http://schemas.microsoft.com/office/word/2006/wordml" xmlns:wps="http://schemas.microsoft.com/office/word/2010/wordprocessingShape" mc:Ignorable="w14 w15 w16se w16cid w16 w16cex w16sdtdh w16sdtfl w16du wp14">
   <w:body>
     <w:p>
-      <w:pPr>
-        <w:pStyle w:val="Normal"/>
-        <w:rPr/>
-      </w:pPr>
-      <w:r>
-        <w:rPr>
-          <w:b/>
-          <w:bCs/>
-          <w:highlight w:val="yellow"/>
-        </w:rPr>
-        <w:t>{{ Today</w:t>
-      </w:r>
-      <w:r>
-        <w:rPr>
-          <w:b/>
-          <w:bCs/>
-          <w:highlight w:val="yellow"/>
-        </w:rPr>
-        <w:t>_</w:t>
-      </w:r>
-      <w:r>
-        <w:rPr>
-          <w:b/>
-          <w:bCs/>
-          <w:highlight w:val="yellow"/>
-        </w:rPr>
-        <w:t>Date }}</w:t>
-      </w:r>
-    </w:p>
-    <w:p>
-      <w:pPr>
-        <w:pStyle w:val="Normal"/>
-        <w:rPr/>
-      </w:pPr>
+      <w:proofErr w:type="gramStart"/>
       <w:r>
         <w:rPr>
           <w:b/>
           <w:bCs/>
         </w:rPr>
-        <w:t xml:space="preserve">Re: {{ </w:t>
-      </w:r>
-      <w:r>
-        <w:rPr>
-          <w:b/>
-          <w:bCs/>
-          <w:highlight w:val="yellow"/>
-        </w:rPr>
-        <w:t>Employee</w:t>
-      </w:r>
-      <w:r>
-        <w:rPr>
-          <w:b/>
-          <w:bCs/>
-          <w:highlight w:val="yellow"/>
-        </w:rPr>
-        <w:t>_</w:t>
-      </w:r>
-      <w:r>
-        <w:rPr>
-          <w:b/>
-          <w:bCs/>
-          <w:highlight w:val="yellow"/>
-        </w:rPr>
-        <w:t>Legal</w:t>
-      </w:r>
-      <w:r>
-        <w:rPr>
-          <w:b/>
-          <w:bCs/>
-          <w:highlight w:val="yellow"/>
-        </w:rPr>
-        <w:t>_</w:t>
-      </w:r>
-      <w:r>
-        <w:rPr>
-          <w:b/>
-          <w:bCs/>
-          <w:highlight w:val="yellow"/>
-        </w:rPr>
-        <w:t>Name }}</w:t>
-      </w:r>
+        <w:t xml:space="preserve">{{ </w:t>
+      </w:r>
+      <w:proofErr w:type="spellStart"/>
       <w:r>
         <w:rPr>
           <w:b/>
           <w:bCs/>
         </w:rPr>
-        <w:t xml:space="preserve"> Employment Verification</w:t>
+        <w:t>Today</w:t>
+      </w:r>
+      <w:proofErr w:type="gramEnd"/>
+      <w:r>
+        <w:rPr>
+          <w:b/>
+          <w:bCs/>
+        </w:rPr>
+        <w:t>_</w:t>
+      </w:r>
+      <w:proofErr w:type="gramStart"/>
+      <w:r>
+        <w:rPr>
+          <w:b/>
+          <w:bCs/>
+        </w:rPr>
+        <w:t>Date</w:t>
+      </w:r>
+      <w:proofErr w:type="spellEnd"/>
+      <w:r>
+        <w:rPr>
+          <w:b/>
+          <w:bCs/>
+        </w:rPr>
+        <w:t xml:space="preserve"> }</w:t>
+      </w:r>
+      <w:proofErr w:type="gramEnd"/>
+      <w:r>
+        <w:rPr>
+          <w:b/>
+          <w:bCs/>
+        </w:rPr>
+        <w:t>}</w:t>
       </w:r>
     </w:p>
     <w:p>
-      <w:pPr>
-        <w:pStyle w:val="Normal"/>
-        <w:rPr/>
-      </w:pPr>
-      <w:r>
-        <w:rPr/>
-        <w:t>Dear Sir or Madam:</w:t>
+      <w:r>
+        <w:rPr>
+          <w:b/>
+          <w:bCs/>
+        </w:rPr>
+        <w:t xml:space="preserve">Re: </w:t>
+      </w:r>
+      <w:proofErr w:type="gramStart"/>
+      <w:r>
+        <w:rPr>
+          <w:b/>
+          <w:bCs/>
+        </w:rPr>
+        <w:t xml:space="preserve">{{ </w:t>
+      </w:r>
+      <w:proofErr w:type="spellStart"/>
+      <w:r>
+        <w:rPr>
+          <w:b/>
+          <w:bCs/>
+        </w:rPr>
+        <w:t>Employee</w:t>
+      </w:r>
+      <w:proofErr w:type="gramEnd"/>
+      <w:r>
+        <w:rPr>
+          <w:b/>
+          <w:bCs/>
+        </w:rPr>
+        <w:t>_Legal_</w:t>
+      </w:r>
+      <w:proofErr w:type="gramStart"/>
+      <w:r>
+        <w:rPr>
+          <w:b/>
+          <w:bCs/>
+        </w:rPr>
+        <w:t>Name</w:t>
+      </w:r>
+      <w:proofErr w:type="spellEnd"/>
+      <w:r>
+        <w:rPr>
+          <w:b/>
+          <w:bCs/>
+        </w:rPr>
+        <w:t xml:space="preserve"> }</w:t>
+      </w:r>
+      <w:proofErr w:type="gramEnd"/>
+      <w:r>
+        <w:rPr>
+          <w:b/>
+          <w:bCs/>
+        </w:rPr>
+        <w:t>} Employment Verification</w:t>
       </w:r>
     </w:p>
     <w:p>
-      <w:pPr>
-        <w:pStyle w:val="Normal"/>
-        <w:rPr/>
-      </w:pPr>
-      <w:r>
-        <w:rPr/>
-        <w:t>This letter is to verify that {{ Employee_Legal_Name }} is employed by Michaels Stores, Inc. on a full-time basis, with a start date of {{ Hire_Date }}. {{ Legal_First_Name }} holds the position of {{ Job_Title }}. {{ Legal_First_Name }} obtained an offer letter from Michaels after being carefully interviewed and evaluated by our management team. We feel that {{ Legal_First_Name }} is fully qualified for the position. As a Human Resources representative of Michaels Stores, Inc. I have knowledge of {{ Employee_Legal_Name }}’s employment and job duties.</w:t>
+      <w:r>
+        <w:t>Dear Sir or Madam:</w:t>
       </w:r>
     </w:p>
     <w:p>
-      <w:pPr>
-        <w:pStyle w:val="Normal"/>
-        <w:rPr/>
-      </w:pPr>
-      <w:r>
-        <w:rPr/>
-        <w:t>Please feel free to contact me if you need any further information.</w:t>
+      <w:r>
+        <w:t xml:space="preserve">This letter is to verify that </w:t>
+      </w:r>
+      <w:proofErr w:type="gramStart"/>
+      <w:r>
+        <w:t xml:space="preserve">{{ </w:t>
+      </w:r>
+      <w:proofErr w:type="spellStart"/>
+      <w:r>
+        <w:t>Employee</w:t>
+      </w:r>
+      <w:proofErr w:type="gramEnd"/>
+      <w:r>
+        <w:t>_Legal_</w:t>
+      </w:r>
+      <w:proofErr w:type="gramStart"/>
+      <w:r>
+        <w:t>Name</w:t>
+      </w:r>
+      <w:proofErr w:type="spellEnd"/>
+      <w:r>
+        <w:t xml:space="preserve"> }</w:t>
+      </w:r>
+      <w:proofErr w:type="gramEnd"/>
+      <w:r>
+        <w:t xml:space="preserve">} is employed by Michaels Stores, Inc. on a full-time basis, with a start date of </w:t>
+      </w:r>
+      <w:proofErr w:type="gramStart"/>
+      <w:r>
+        <w:t xml:space="preserve">{{ </w:t>
+      </w:r>
+      <w:proofErr w:type="spellStart"/>
+      <w:r>
+        <w:t>Hire</w:t>
+      </w:r>
+      <w:proofErr w:type="gramEnd"/>
+      <w:r>
+        <w:t>_</w:t>
+      </w:r>
+      <w:proofErr w:type="gramStart"/>
+      <w:r>
+        <w:t>Date</w:t>
+      </w:r>
+      <w:proofErr w:type="spellEnd"/>
+      <w:r>
+        <w:t xml:space="preserve"> }</w:t>
+      </w:r>
+      <w:proofErr w:type="gramEnd"/>
+      <w:r>
+        <w:t xml:space="preserve">}. </w:t>
+      </w:r>
+      <w:proofErr w:type="gramStart"/>
+      <w:r>
+        <w:t xml:space="preserve">{{ </w:t>
+      </w:r>
+      <w:proofErr w:type="spellStart"/>
+      <w:r>
+        <w:t>Legal</w:t>
+      </w:r>
+      <w:proofErr w:type="gramEnd"/>
+      <w:r>
+        <w:t>_First_</w:t>
+      </w:r>
+      <w:proofErr w:type="gramStart"/>
+      <w:r>
+        <w:t>Name</w:t>
+      </w:r>
+      <w:proofErr w:type="spellEnd"/>
+      <w:r>
+        <w:t xml:space="preserve"> }</w:t>
+      </w:r>
+      <w:proofErr w:type="gramEnd"/>
+      <w:r>
+        <w:t xml:space="preserve">} holds the position of </w:t>
+      </w:r>
+      <w:proofErr w:type="gramStart"/>
+      <w:r>
+        <w:t xml:space="preserve">{{ </w:t>
+      </w:r>
+      <w:proofErr w:type="spellStart"/>
+      <w:r>
+        <w:t>Job</w:t>
+      </w:r>
+      <w:proofErr w:type="gramEnd"/>
+      <w:r>
+        <w:t>_</w:t>
+      </w:r>
+      <w:proofErr w:type="gramStart"/>
+      <w:r>
+        <w:t>Title</w:t>
+      </w:r>
+      <w:proofErr w:type="spellEnd"/>
+      <w:r>
+        <w:t xml:space="preserve"> }</w:t>
+      </w:r>
+      <w:proofErr w:type="gramEnd"/>
+      <w:r>
+        <w:t xml:space="preserve">}. </w:t>
+      </w:r>
+      <w:proofErr w:type="gramStart"/>
+      <w:r>
+        <w:t xml:space="preserve">{{ </w:t>
+      </w:r>
+      <w:proofErr w:type="spellStart"/>
+      <w:r>
+        <w:t>Legal</w:t>
+      </w:r>
+      <w:proofErr w:type="gramEnd"/>
+      <w:r>
+        <w:t>_First_</w:t>
+      </w:r>
+      <w:proofErr w:type="gramStart"/>
+      <w:r>
+        <w:t>Name</w:t>
+      </w:r>
+      <w:proofErr w:type="spellEnd"/>
+      <w:r>
+        <w:t xml:space="preserve"> }</w:t>
+      </w:r>
+      <w:proofErr w:type="gramEnd"/>
+      <w:r>
+        <w:t xml:space="preserve">} obtained an offer letter from Michaels after being carefully interviewed and evaluated by our management team. We feel that </w:t>
+      </w:r>
+      <w:proofErr w:type="gramStart"/>
+      <w:r>
+        <w:t xml:space="preserve">{{ </w:t>
+      </w:r>
+      <w:proofErr w:type="spellStart"/>
+      <w:r>
+        <w:t>Legal</w:t>
+      </w:r>
+      <w:proofErr w:type="gramEnd"/>
+      <w:r>
+        <w:t>_First_</w:t>
+      </w:r>
+      <w:proofErr w:type="gramStart"/>
+      <w:r>
+        <w:t>Name</w:t>
+      </w:r>
+      <w:proofErr w:type="spellEnd"/>
+      <w:r>
+        <w:t xml:space="preserve"> }</w:t>
+      </w:r>
+      <w:proofErr w:type="gramEnd"/>
+      <w:r>
+        <w:t xml:space="preserve">} is fully qualified for the position. As a Human Resources representative of Michaels Stores, Inc. I have knowledge of </w:t>
+      </w:r>
+      <w:proofErr w:type="gramStart"/>
+      <w:r>
+        <w:t xml:space="preserve">{{ </w:t>
+      </w:r>
+      <w:proofErr w:type="spellStart"/>
+      <w:r>
+        <w:t>Employee</w:t>
+      </w:r>
+      <w:proofErr w:type="gramEnd"/>
+      <w:r>
+        <w:t>_Legal_</w:t>
+      </w:r>
+      <w:proofErr w:type="gramStart"/>
+      <w:r>
+        <w:t>Name</w:t>
+      </w:r>
+      <w:proofErr w:type="spellEnd"/>
+      <w:r>
+        <w:t xml:space="preserve"> }}’</w:t>
+      </w:r>
+      <w:proofErr w:type="gramEnd"/>
+      <w:r>
+        <w:t>s employment and job duties.</w:t>
       </w:r>
     </w:p>
     <w:p>
-      <w:pPr>
-        <w:pStyle w:val="Normal"/>
-        <w:rPr/>
-      </w:pPr>
-      <w:r>
-        <w:rPr/>
+      <w:r>
+        <w:t>Please feel free to contact me if you need any further information.</w:t>
+      </w:r>
+    </w:p>
+    <w:p>
+      <w:r>
         <w:t>Sincerely,</w:t>
+      </w:r>
+      <w:r>
         <w:br/>
         <w:t>Eisha Marvin</w:t>
+      </w:r>
+      <w:r>
         <w:br/>
         <w:t>Human Resource Specialist</w:t>
+      </w:r>
+      <w:r>
         <w:br/>
         <w:t>Michaels Stores, Inc.</w:t>
+      </w:r>
+      <w:r>
         <w:br/>
         <w:t>eisha@michaels.com</w:t>
       </w:r>
     </w:p>
-    <w:p>
-      <w:pPr>
-        <w:pStyle w:val="Normal"/>
-        <w:widowControl/>
-        <w:bidi w:val="0"/>
-        <w:spacing w:lineRule="auto" w:line="278" w:before="0" w:after="160"/>
-        <w:jc w:val="left"/>
-        <w:rPr/>
-      </w:pPr>
-      <w:r>
-        <w:rPr/>
-      </w:r>
-    </w:p>
+    <w:p/>
     <w:sectPr>
-      <w:type w:val="nextPage"/>
       <w:pgSz w:w="12240" w:h="15840"/>
-      <w:pgMar w:left="1440" w:right="1440" w:gutter="0" w:header="0" w:top="1440" w:footer="0" w:bottom="1440"/>
-      <w:pgNumType w:fmt="decimal"/>
-      <w:formProt w:val="false"/>
-      <w:textDirection w:val="lrTb"/>
-      <w:docGrid w:type="default" w:linePitch="360" w:charSpace="0"/>
+      <w:pgMar w:top="1440" w:right="1440" w:bottom="1440" w:left="1440" w:header="0" w:footer="0" w:gutter="0"/>
+      <w:cols w:space="720"/>
+      <w:formProt w:val="0"/>
+      <w:docGrid w:linePitch="360"/>
     </w:sectPr>
   </w:body>
 </w:document>
 </file>
 
 <file path=word/styles.xml><?xml version="1.0" encoding="utf-8"?>
-<w:styles xmlns:w="http://schemas.openxmlformats.org/wordprocessingml/2006/main" xmlns:w14="http://schemas.microsoft.com/office/word/2010/wordml" xmlns:mc="http://schemas.openxmlformats.org/markup-compatibility/2006" mc:Ignorable="w14">
+<w:styles xmlns:mc="http://schemas.openxmlformats.org/markup-compatibility/2006" xmlns:r="http://schemas.openxmlformats.org/officeDocument/2006/relationships" xmlns:w="http://schemas.openxmlformats.org/wordprocessingml/2006/main" xmlns:w14="http://schemas.microsoft.com/office/word/2010/wordml" xmlns:w15="http://schemas.microsoft.com/office/word/2012/wordml" xmlns:w16cex="http://schemas.microsoft.com/office/word/2018/wordml/cex" xmlns:w16cid="http://schemas.microsoft.com/office/word/2016/wordml/cid" xmlns:w16="http://schemas.microsoft.com/office/word/2018/wordml" xmlns:w16du="http://schemas.microsoft.com/office/word/2023/wordml/word16du" xmlns:w16sdtdh="http://schemas.microsoft.com/office/word/2020/wordml/sdtdatahash" xmlns:w16sdtfl="http://schemas.microsoft.com/office/word/2024/wordml/sdtformatlock" xmlns:w16se="http://schemas.microsoft.com/office/word/2015/wordml/symex" mc:Ignorable="w14 w15 w16se w16cid w16 w16cex w16sdtdh w16sdtfl w16du">
   <w:docDefaults>
     <w:rPrDefault>
       <w:rPr>
-        <w:rFonts w:ascii="Aptos" w:hAnsi="Aptos" w:eastAsia="Aptos" w:cs="" w:asciiTheme="minorHAnsi" w:cstheme="minorBidi" w:eastAsiaTheme="minorHAnsi" w:hAnsiTheme="minorHAnsi"/>
+        <w:rFonts w:asciiTheme="minorHAnsi" w:eastAsiaTheme="minorHAnsi" w:hAnsiTheme="minorHAnsi" w:cstheme="minorBidi"/>
         <w:kern w:val="2"/>
         <w:sz w:val="24"/>
         <w:szCs w:val="24"/>
@@ -181,21 +340,21 @@
     </w:rPrDefault>
     <w:pPrDefault>
       <w:pPr>
-        <w:suppressAutoHyphens w:val="true"/>
+        <w:suppressAutoHyphens/>
       </w:pPr>
     </w:pPrDefault>
   </w:docDefaults>
   <w:latentStyles w:defLockedState="0" w:defUIPriority="99" w:defSemiHidden="0" w:defUnhideWhenUsed="0" w:defQFormat="0" w:count="376">
     <w:lsdException w:name="Normal" w:uiPriority="0" w:qFormat="1"/>
     <w:lsdException w:name="heading 1" w:uiPriority="9" w:qFormat="1"/>
-    <w:lsdException w:name="heading 2" w:uiPriority="9" w:semiHidden="1" w:unhideWhenUsed="1" w:qFormat="1"/>
-    <w:lsdException w:name="heading 3" w:uiPriority="9" w:semiHidden="1" w:unhideWhenUsed="1" w:qFormat="1"/>
-    <w:lsdException w:name="heading 4" w:uiPriority="9" w:semiHidden="1" w:unhideWhenUsed="1" w:qFormat="1"/>
-    <w:lsdException w:name="heading 5" w:uiPriority="9" w:semiHidden="1" w:unhideWhenUsed="1" w:qFormat="1"/>
-    <w:lsdException w:name="heading 6" w:uiPriority="9" w:semiHidden="1" w:unhideWhenUsed="1" w:qFormat="1"/>
-    <w:lsdException w:name="heading 7" w:uiPriority="9" w:semiHidden="1" w:unhideWhenUsed="1" w:qFormat="1"/>
-    <w:lsdException w:name="heading 8" w:uiPriority="9" w:semiHidden="1" w:unhideWhenUsed="1" w:qFormat="1"/>
-    <w:lsdException w:name="heading 9" w:uiPriority="9" w:semiHidden="1" w:unhideWhenUsed="1" w:qFormat="1"/>
+    <w:lsdException w:name="heading 2" w:semiHidden="1" w:uiPriority="9" w:unhideWhenUsed="1" w:qFormat="1"/>
+    <w:lsdException w:name="heading 3" w:semiHidden="1" w:uiPriority="9" w:unhideWhenUsed="1" w:qFormat="1"/>
+    <w:lsdException w:name="heading 4" w:semiHidden="1" w:uiPriority="9" w:unhideWhenUsed="1" w:qFormat="1"/>
+    <w:lsdException w:name="heading 5" w:semiHidden="1" w:uiPriority="9" w:unhideWhenUsed="1" w:qFormat="1"/>
+    <w:lsdException w:name="heading 6" w:semiHidden="1" w:uiPriority="9" w:unhideWhenUsed="1" w:qFormat="1"/>
+    <w:lsdException w:name="heading 7" w:semiHidden="1" w:uiPriority="9" w:unhideWhenUsed="1" w:qFormat="1"/>
+    <w:lsdException w:name="heading 8" w:semiHidden="1" w:uiPriority="9" w:unhideWhenUsed="1" w:qFormat="1"/>
+    <w:lsdException w:name="heading 9" w:semiHidden="1" w:uiPriority="9" w:unhideWhenUsed="1" w:qFormat="1"/>
     <w:lsdException w:name="index 1" w:semiHidden="1" w:unhideWhenUsed="1"/>
     <w:lsdException w:name="index 2" w:semiHidden="1" w:unhideWhenUsed="1"/>
     <w:lsdException w:name="index 3" w:semiHidden="1" w:unhideWhenUsed="1"/>
@@ -205,22 +364,22 @@
     <w:lsdException w:name="index 7" w:semiHidden="1" w:unhideWhenUsed="1"/>
     <w:lsdException w:name="index 8" w:semiHidden="1" w:unhideWhenUsed="1"/>
     <w:lsdException w:name="index 9" w:semiHidden="1" w:unhideWhenUsed="1"/>
-    <w:lsdException w:name="toc 1" w:uiPriority="39" w:semiHidden="1" w:unhideWhenUsed="1"/>
-    <w:lsdException w:name="toc 2" w:uiPriority="39" w:semiHidden="1" w:unhideWhenUsed="1"/>
-    <w:lsdException w:name="toc 3" w:uiPriority="39" w:semiHidden="1" w:unhideWhenUsed="1"/>
-    <w:lsdException w:name="toc 4" w:uiPriority="39" w:semiHidden="1" w:unhideWhenUsed="1"/>
-    <w:lsdException w:name="toc 5" w:uiPriority="39" w:semiHidden="1" w:unhideWhenUsed="1"/>
-    <w:lsdException w:name="toc 6" w:uiPriority="39" w:semiHidden="1" w:unhideWhenUsed="1"/>
-    <w:lsdException w:name="toc 7" w:uiPriority="39" w:semiHidden="1" w:unhideWhenUsed="1"/>
-    <w:lsdException w:name="toc 8" w:uiPriority="39" w:semiHidden="1" w:unhideWhenUsed="1"/>
-    <w:lsdException w:name="toc 9" w:uiPriority="39" w:semiHidden="1" w:unhideWhenUsed="1"/>
+    <w:lsdException w:name="toc 1" w:semiHidden="1" w:uiPriority="39" w:unhideWhenUsed="1"/>
+    <w:lsdException w:name="toc 2" w:semiHidden="1" w:uiPriority="39" w:unhideWhenUsed="1"/>
+    <w:lsdException w:name="toc 3" w:semiHidden="1" w:uiPriority="39" w:unhideWhenUsed="1"/>
+    <w:lsdException w:name="toc 4" w:semiHidden="1" w:uiPriority="39" w:unhideWhenUsed="1"/>
+    <w:lsdException w:name="toc 5" w:semiHidden="1" w:uiPriority="39" w:unhideWhenUsed="1"/>
+    <w:lsdException w:name="toc 6" w:semiHidden="1" w:uiPriority="39" w:unhideWhenUsed="1"/>
+    <w:lsdException w:name="toc 7" w:semiHidden="1" w:uiPriority="39" w:unhideWhenUsed="1"/>
+    <w:lsdException w:name="toc 8" w:semiHidden="1" w:uiPriority="39" w:unhideWhenUsed="1"/>
+    <w:lsdException w:name="toc 9" w:semiHidden="1" w:uiPriority="39" w:unhideWhenUsed="1"/>
     <w:lsdException w:name="Normal Indent" w:semiHidden="1" w:unhideWhenUsed="1"/>
     <w:lsdException w:name="footnote text" w:semiHidden="1" w:unhideWhenUsed="1"/>
     <w:lsdException w:name="annotation text" w:semiHidden="1" w:unhideWhenUsed="1"/>
     <w:lsdException w:name="header" w:semiHidden="1" w:unhideWhenUsed="1"/>
     <w:lsdException w:name="footer" w:semiHidden="1" w:unhideWhenUsed="1"/>
     <w:lsdException w:name="index heading" w:semiHidden="1" w:unhideWhenUsed="1"/>
-    <w:lsdException w:name="caption" w:uiPriority="35" w:semiHidden="1" w:unhideWhenUsed="1" w:qFormat="1"/>
+    <w:lsdException w:name="caption" w:semiHidden="1" w:uiPriority="35" w:unhideWhenUsed="1" w:qFormat="1"/>
     <w:lsdException w:name="table of figures" w:semiHidden="1" w:unhideWhenUsed="1"/>
     <w:lsdException w:name="envelope address" w:semiHidden="1" w:unhideWhenUsed="1"/>
     <w:lsdException w:name="envelope return" w:semiHidden="1" w:unhideWhenUsed="1"/>
@@ -251,7 +410,7 @@
     <w:lsdException w:name="Title" w:uiPriority="10" w:qFormat="1"/>
     <w:lsdException w:name="Closing" w:semiHidden="1" w:unhideWhenUsed="1"/>
     <w:lsdException w:name="Signature" w:semiHidden="1" w:unhideWhenUsed="1"/>
-    <w:lsdException w:name="Default Paragraph Font" w:uiPriority="1" w:semiHidden="1" w:unhideWhenUsed="1"/>
+    <w:lsdException w:name="Default Paragraph Font" w:semiHidden="1" w:uiPriority="1" w:unhideWhenUsed="1"/>
     <w:lsdException w:name="Body Text" w:semiHidden="1" w:unhideWhenUsed="1"/>
     <w:lsdException w:name="Body Text Indent" w:semiHidden="1" w:unhideWhenUsed="1"/>
     <w:lsdException w:name="List Continue" w:semiHidden="1" w:unhideWhenUsed="1"/>
@@ -451,8 +610,8 @@
     <w:lsdException w:name="Subtle Reference" w:uiPriority="31" w:qFormat="1"/>
     <w:lsdException w:name="Intense Reference" w:uiPriority="32" w:qFormat="1"/>
     <w:lsdException w:name="Book Title" w:uiPriority="33" w:qFormat="1"/>
-    <w:lsdException w:name="Bibliography" w:uiPriority="37" w:semiHidden="1" w:unhideWhenUsed="1"/>
-    <w:lsdException w:name="TOC Heading" w:uiPriority="39" w:semiHidden="1" w:unhideWhenUsed="1" w:qFormat="1"/>
+    <w:lsdException w:name="Bibliography" w:semiHidden="1" w:uiPriority="37" w:unhideWhenUsed="1"/>
+    <w:lsdException w:name="TOC Heading" w:semiHidden="1" w:uiPriority="39" w:unhideWhenUsed="1" w:qFormat="1"/>
     <w:lsdException w:name="Plain Table 1" w:uiPriority="41"/>
     <w:lsdException w:name="Plain Table 2" w:uiPriority="42"/>
     <w:lsdException w:name="Plain Table 3" w:uiPriority="43"/>
@@ -563,25 +722,12 @@
     <w:lsdException w:name="Unresolved Mention" w:semiHidden="1" w:unhideWhenUsed="1"/>
     <w:lsdException w:name="Smart Link" w:semiHidden="1" w:unhideWhenUsed="1"/>
   </w:latentStyles>
-  <w:style w:type="paragraph" w:styleId="Normal" w:default="1">
+  <w:style w:type="paragraph" w:default="1" w:styleId="Normal">
     <w:name w:val="Normal"/>
     <w:qFormat/>
     <w:pPr>
-      <w:widowControl/>
-      <w:suppressAutoHyphens w:val="true"/>
-      <w:bidi w:val="0"/>
-      <w:spacing w:lineRule="auto" w:line="278" w:before="0" w:after="160"/>
-      <w:jc w:val="left"/>
+      <w:spacing w:after="160" w:line="278" w:lineRule="auto"/>
     </w:pPr>
-    <w:rPr>
-      <w:rFonts w:ascii="Aptos" w:hAnsi="Aptos" w:eastAsia="Aptos" w:cs="" w:asciiTheme="minorHAnsi" w:cstheme="minorBidi" w:eastAsiaTheme="minorHAnsi" w:hAnsiTheme="minorHAnsi"/>
-      <w:color w:val="auto"/>
-      <w:kern w:val="2"/>
-      <w:sz w:val="24"/>
-      <w:szCs w:val="24"/>
-      <w:lang w:val="en-US" w:eastAsia="en-US" w:bidi="ar-SA"/>
-      <w14:ligatures w14:val="standardContextual"/>
-    </w:rPr>
   </w:style>
   <w:style w:type="paragraph" w:styleId="Heading1">
     <w:name w:val="heading 1"/>
@@ -590,16 +736,16 @@
     <w:link w:val="Heading1Char"/>
     <w:uiPriority w:val="9"/>
     <w:qFormat/>
-    <w:rsid w:val="0093279f"/>
+    <w:rsid w:val="0093279F"/>
     <w:pPr>
-      <w:keepNext w:val="true"/>
+      <w:keepNext/>
       <w:keepLines/>
       <w:spacing w:before="360" w:after="80"/>
       <w:outlineLvl w:val="0"/>
     </w:pPr>
     <w:rPr>
-      <w:rFonts w:ascii="Aptos Display" w:hAnsi="Aptos Display" w:eastAsia="" w:cs="" w:asciiTheme="majorHAnsi" w:cstheme="majorBidi" w:eastAsiaTheme="majorEastAsia" w:hAnsiTheme="majorHAnsi"/>
-      <w:color w:themeColor="accent1" w:themeShade="bf" w:val="0F4761"/>
+      <w:rFonts w:asciiTheme="majorHAnsi" w:eastAsiaTheme="majorEastAsia" w:hAnsiTheme="majorHAnsi" w:cstheme="majorBidi"/>
+      <w:color w:val="0F4761" w:themeColor="accent1" w:themeShade="BF"/>
       <w:sz w:val="40"/>
       <w:szCs w:val="40"/>
     </w:rPr>
@@ -613,16 +759,16 @@
     <w:semiHidden/>
     <w:unhideWhenUsed/>
     <w:qFormat/>
-    <w:rsid w:val="0093279f"/>
+    <w:rsid w:val="0093279F"/>
     <w:pPr>
-      <w:keepNext w:val="true"/>
+      <w:keepNext/>
       <w:keepLines/>
       <w:spacing w:before="160" w:after="80"/>
       <w:outlineLvl w:val="1"/>
     </w:pPr>
     <w:rPr>
-      <w:rFonts w:ascii="Aptos Display" w:hAnsi="Aptos Display" w:eastAsia="" w:cs="" w:asciiTheme="majorHAnsi" w:cstheme="majorBidi" w:eastAsiaTheme="majorEastAsia" w:hAnsiTheme="majorHAnsi"/>
-      <w:color w:themeColor="accent1" w:themeShade="bf" w:val="0F4761"/>
+      <w:rFonts w:asciiTheme="majorHAnsi" w:eastAsiaTheme="majorEastAsia" w:hAnsiTheme="majorHAnsi" w:cstheme="majorBidi"/>
+      <w:color w:val="0F4761" w:themeColor="accent1" w:themeShade="BF"/>
       <w:sz w:val="32"/>
       <w:szCs w:val="32"/>
     </w:rPr>
@@ -636,16 +782,16 @@
     <w:semiHidden/>
     <w:unhideWhenUsed/>
     <w:qFormat/>
-    <w:rsid w:val="0093279f"/>
+    <w:rsid w:val="0093279F"/>
     <w:pPr>
-      <w:keepNext w:val="true"/>
+      <w:keepNext/>
       <w:keepLines/>
       <w:spacing w:before="160" w:after="80"/>
       <w:outlineLvl w:val="2"/>
     </w:pPr>
     <w:rPr>
-      <w:rFonts w:eastAsia="" w:cs="" w:cstheme="majorBidi" w:eastAsiaTheme="majorEastAsia"/>
-      <w:color w:themeColor="accent1" w:themeShade="bf" w:val="0F4761"/>
+      <w:rFonts w:eastAsiaTheme="majorEastAsia" w:cstheme="majorBidi"/>
+      <w:color w:val="0F4761" w:themeColor="accent1" w:themeShade="BF"/>
       <w:sz w:val="28"/>
       <w:szCs w:val="28"/>
     </w:rPr>
@@ -659,18 +805,18 @@
     <w:semiHidden/>
     <w:unhideWhenUsed/>
     <w:qFormat/>
-    <w:rsid w:val="0093279f"/>
+    <w:rsid w:val="0093279F"/>
     <w:pPr>
-      <w:keepNext w:val="true"/>
+      <w:keepNext/>
       <w:keepLines/>
       <w:spacing w:before="80" w:after="40"/>
       <w:outlineLvl w:val="3"/>
     </w:pPr>
     <w:rPr>
-      <w:rFonts w:eastAsia="" w:cs="" w:cstheme="majorBidi" w:eastAsiaTheme="majorEastAsia"/>
+      <w:rFonts w:eastAsiaTheme="majorEastAsia" w:cstheme="majorBidi"/>
       <w:i/>
       <w:iCs/>
-      <w:color w:themeColor="accent1" w:themeShade="bf" w:val="0F4761"/>
+      <w:color w:val="0F4761" w:themeColor="accent1" w:themeShade="BF"/>
     </w:rPr>
   </w:style>
   <w:style w:type="paragraph" w:styleId="Heading5">
@@ -682,16 +828,16 @@
     <w:semiHidden/>
     <w:unhideWhenUsed/>
     <w:qFormat/>
-    <w:rsid w:val="0093279f"/>
+    <w:rsid w:val="0093279F"/>
     <w:pPr>
-      <w:keepNext w:val="true"/>
+      <w:keepNext/>
       <w:keepLines/>
       <w:spacing w:before="80" w:after="40"/>
       <w:outlineLvl w:val="4"/>
     </w:pPr>
     <w:rPr>
-      <w:rFonts w:eastAsia="" w:cs="" w:cstheme="majorBidi" w:eastAsiaTheme="majorEastAsia"/>
-      <w:color w:themeColor="accent1" w:themeShade="bf" w:val="0F4761"/>
+      <w:rFonts w:eastAsiaTheme="majorEastAsia" w:cstheme="majorBidi"/>
+      <w:color w:val="0F4761" w:themeColor="accent1" w:themeShade="BF"/>
     </w:rPr>
   </w:style>
   <w:style w:type="paragraph" w:styleId="Heading6">
@@ -703,18 +849,18 @@
     <w:semiHidden/>
     <w:unhideWhenUsed/>
     <w:qFormat/>
-    <w:rsid w:val="0093279f"/>
+    <w:rsid w:val="0093279F"/>
     <w:pPr>
-      <w:keepNext w:val="true"/>
+      <w:keepNext/>
       <w:keepLines/>
       <w:spacing w:before="40" w:after="0"/>
       <w:outlineLvl w:val="5"/>
     </w:pPr>
     <w:rPr>
-      <w:rFonts w:eastAsia="" w:cs="" w:cstheme="majorBidi" w:eastAsiaTheme="majorEastAsia"/>
+      <w:rFonts w:eastAsiaTheme="majorEastAsia" w:cstheme="majorBidi"/>
       <w:i/>
       <w:iCs/>
-      <w:color w:themeColor="text1" w:themeTint="a6" w:val="595959"/>
+      <w:color w:val="595959" w:themeColor="text1" w:themeTint="A6"/>
     </w:rPr>
   </w:style>
   <w:style w:type="paragraph" w:styleId="Heading7">
@@ -726,16 +872,16 @@
     <w:semiHidden/>
     <w:unhideWhenUsed/>
     <w:qFormat/>
-    <w:rsid w:val="0093279f"/>
+    <w:rsid w:val="0093279F"/>
     <w:pPr>
-      <w:keepNext w:val="true"/>
+      <w:keepNext/>
       <w:keepLines/>
       <w:spacing w:before="40" w:after="0"/>
       <w:outlineLvl w:val="6"/>
     </w:pPr>
     <w:rPr>
-      <w:rFonts w:eastAsia="" w:cs="" w:cstheme="majorBidi" w:eastAsiaTheme="majorEastAsia"/>
-      <w:color w:themeColor="text1" w:themeTint="a6" w:val="595959"/>
+      <w:rFonts w:eastAsiaTheme="majorEastAsia" w:cstheme="majorBidi"/>
+      <w:color w:val="595959" w:themeColor="text1" w:themeTint="A6"/>
     </w:rPr>
   </w:style>
   <w:style w:type="paragraph" w:styleId="Heading8">
@@ -747,18 +893,18 @@
     <w:semiHidden/>
     <w:unhideWhenUsed/>
     <w:qFormat/>
-    <w:rsid w:val="0093279f"/>
+    <w:rsid w:val="0093279F"/>
     <w:pPr>
-      <w:keepNext w:val="true"/>
+      <w:keepNext/>
       <w:keepLines/>
-      <w:spacing w:before="0" w:after="0"/>
+      <w:spacing w:after="0"/>
       <w:outlineLvl w:val="7"/>
     </w:pPr>
     <w:rPr>
-      <w:rFonts w:eastAsia="" w:cs="" w:cstheme="majorBidi" w:eastAsiaTheme="majorEastAsia"/>
+      <w:rFonts w:eastAsiaTheme="majorEastAsia" w:cstheme="majorBidi"/>
       <w:i/>
       <w:iCs/>
-      <w:color w:themeColor="text1" w:themeTint="d8" w:val="272727"/>
+      <w:color w:val="272727" w:themeColor="text1" w:themeTint="D8"/>
     </w:rPr>
   </w:style>
   <w:style w:type="paragraph" w:styleId="Heading9">
@@ -770,391 +916,23 @@
     <w:semiHidden/>
     <w:unhideWhenUsed/>
     <w:qFormat/>
-    <w:rsid w:val="0093279f"/>
+    <w:rsid w:val="0093279F"/>
     <w:pPr>
-      <w:keepNext w:val="true"/>
+      <w:keepNext/>
       <w:keepLines/>
-      <w:spacing w:before="0" w:after="0"/>
+      <w:spacing w:after="0"/>
       <w:outlineLvl w:val="8"/>
     </w:pPr>
     <w:rPr>
-      <w:rFonts w:eastAsia="" w:cs="" w:cstheme="majorBidi" w:eastAsiaTheme="majorEastAsia"/>
-      <w:color w:themeColor="text1" w:themeTint="d8" w:val="272727"/>
-    </w:rPr>
-  </w:style>
-  <w:style w:type="character" w:styleId="DefaultParagraphFont" w:default="1">
+      <w:rFonts w:eastAsiaTheme="majorEastAsia" w:cstheme="majorBidi"/>
+      <w:color w:val="272727" w:themeColor="text1" w:themeTint="D8"/>
+    </w:rPr>
+  </w:style>
+  <w:style w:type="character" w:default="1" w:styleId="DefaultParagraphFont">
     <w:name w:val="Default Paragraph Font"/>
     <w:uiPriority w:val="1"/>
     <w:semiHidden/>
     <w:unhideWhenUsed/>
-    <w:qFormat/>
-    <w:rPr/>
-  </w:style>
-  <w:style w:type="character" w:styleId="Heading1Char" w:customStyle="1">
-    <w:name w:val="Heading 1 Char"/>
-    <w:basedOn w:val="DefaultParagraphFont"/>
-    <w:link w:val="Heading1"/>
-    <w:uiPriority w:val="9"/>
-    <w:qFormat/>
-    <w:rsid w:val="0093279f"/>
-    <w:rPr>
-      <w:rFonts w:ascii="Aptos Display" w:hAnsi="Aptos Display" w:eastAsia="" w:cs="" w:asciiTheme="majorHAnsi" w:cstheme="majorBidi" w:eastAsiaTheme="majorEastAsia" w:hAnsiTheme="majorHAnsi"/>
-      <w:color w:themeColor="accent1" w:themeShade="bf" w:val="0F4761"/>
-      <w:sz w:val="40"/>
-      <w:szCs w:val="40"/>
-    </w:rPr>
-  </w:style>
-  <w:style w:type="character" w:styleId="Heading2Char" w:customStyle="1">
-    <w:name w:val="Heading 2 Char"/>
-    <w:basedOn w:val="DefaultParagraphFont"/>
-    <w:link w:val="Heading2"/>
-    <w:uiPriority w:val="9"/>
-    <w:semiHidden/>
-    <w:qFormat/>
-    <w:rsid w:val="0093279f"/>
-    <w:rPr>
-      <w:rFonts w:ascii="Aptos Display" w:hAnsi="Aptos Display" w:eastAsia="" w:cs="" w:asciiTheme="majorHAnsi" w:cstheme="majorBidi" w:eastAsiaTheme="majorEastAsia" w:hAnsiTheme="majorHAnsi"/>
-      <w:color w:themeColor="accent1" w:themeShade="bf" w:val="0F4761"/>
-      <w:sz w:val="32"/>
-      <w:szCs w:val="32"/>
-    </w:rPr>
-  </w:style>
-  <w:style w:type="character" w:styleId="Heading3Char" w:customStyle="1">
-    <w:name w:val="Heading 3 Char"/>
-    <w:basedOn w:val="DefaultParagraphFont"/>
-    <w:link w:val="Heading3"/>
-    <w:uiPriority w:val="9"/>
-    <w:semiHidden/>
-    <w:qFormat/>
-    <w:rsid w:val="0093279f"/>
-    <w:rPr>
-      <w:rFonts w:eastAsia="" w:cs="" w:cstheme="majorBidi" w:eastAsiaTheme="majorEastAsia"/>
-      <w:color w:themeColor="accent1" w:themeShade="bf" w:val="0F4761"/>
-      <w:sz w:val="28"/>
-      <w:szCs w:val="28"/>
-    </w:rPr>
-  </w:style>
-  <w:style w:type="character" w:styleId="Heading4Char" w:customStyle="1">
-    <w:name w:val="Heading 4 Char"/>
-    <w:basedOn w:val="DefaultParagraphFont"/>
-    <w:link w:val="Heading4"/>
-    <w:uiPriority w:val="9"/>
-    <w:semiHidden/>
-    <w:qFormat/>
-    <w:rsid w:val="0093279f"/>
-    <w:rPr>
-      <w:rFonts w:eastAsia="" w:cs="" w:cstheme="majorBidi" w:eastAsiaTheme="majorEastAsia"/>
-      <w:i/>
-      <w:iCs/>
-      <w:color w:themeColor="accent1" w:themeShade="bf" w:val="0F4761"/>
-    </w:rPr>
-  </w:style>
-  <w:style w:type="character" w:styleId="Heading5Char" w:customStyle="1">
-    <w:name w:val="Heading 5 Char"/>
-    <w:basedOn w:val="DefaultParagraphFont"/>
-    <w:link w:val="Heading5"/>
-    <w:uiPriority w:val="9"/>
-    <w:semiHidden/>
-    <w:qFormat/>
-    <w:rsid w:val="0093279f"/>
-    <w:rPr>
-      <w:rFonts w:eastAsia="" w:cs="" w:cstheme="majorBidi" w:eastAsiaTheme="majorEastAsia"/>
-      <w:color w:themeColor="accent1" w:themeShade="bf" w:val="0F4761"/>
-    </w:rPr>
-  </w:style>
-  <w:style w:type="character" w:styleId="Heading6Char" w:customStyle="1">
-    <w:name w:val="Heading 6 Char"/>
-    <w:basedOn w:val="DefaultParagraphFont"/>
-    <w:link w:val="Heading6"/>
-    <w:uiPriority w:val="9"/>
-    <w:semiHidden/>
-    <w:qFormat/>
-    <w:rsid w:val="0093279f"/>
-    <w:rPr>
-      <w:rFonts w:eastAsia="" w:cs="" w:cstheme="majorBidi" w:eastAsiaTheme="majorEastAsia"/>
-      <w:i/>
-      <w:iCs/>
-      <w:color w:themeColor="text1" w:themeTint="a6" w:val="595959"/>
-    </w:rPr>
-  </w:style>
-  <w:style w:type="character" w:styleId="Heading7Char" w:customStyle="1">
-    <w:name w:val="Heading 7 Char"/>
-    <w:basedOn w:val="DefaultParagraphFont"/>
-    <w:link w:val="Heading7"/>
-    <w:uiPriority w:val="9"/>
-    <w:semiHidden/>
-    <w:qFormat/>
-    <w:rsid w:val="0093279f"/>
-    <w:rPr>
-      <w:rFonts w:eastAsia="" w:cs="" w:cstheme="majorBidi" w:eastAsiaTheme="majorEastAsia"/>
-      <w:color w:themeColor="text1" w:themeTint="a6" w:val="595959"/>
-    </w:rPr>
-  </w:style>
-  <w:style w:type="character" w:styleId="Heading8Char" w:customStyle="1">
-    <w:name w:val="Heading 8 Char"/>
-    <w:basedOn w:val="DefaultParagraphFont"/>
-    <w:link w:val="Heading8"/>
-    <w:uiPriority w:val="9"/>
-    <w:semiHidden/>
-    <w:qFormat/>
-    <w:rsid w:val="0093279f"/>
-    <w:rPr>
-      <w:rFonts w:eastAsia="" w:cs="" w:cstheme="majorBidi" w:eastAsiaTheme="majorEastAsia"/>
-      <w:i/>
-      <w:iCs/>
-      <w:color w:themeColor="text1" w:themeTint="d8" w:val="272727"/>
-    </w:rPr>
-  </w:style>
-  <w:style w:type="character" w:styleId="Heading9Char" w:customStyle="1">
-    <w:name w:val="Heading 9 Char"/>
-    <w:basedOn w:val="DefaultParagraphFont"/>
-    <w:link w:val="Heading9"/>
-    <w:uiPriority w:val="9"/>
-    <w:semiHidden/>
-    <w:qFormat/>
-    <w:rsid w:val="0093279f"/>
-    <w:rPr>
-      <w:rFonts w:eastAsia="" w:cs="" w:cstheme="majorBidi" w:eastAsiaTheme="majorEastAsia"/>
-      <w:color w:themeColor="text1" w:themeTint="d8" w:val="272727"/>
-    </w:rPr>
-  </w:style>
-  <w:style w:type="character" w:styleId="TitleChar" w:customStyle="1">
-    <w:name w:val="Title Char"/>
-    <w:basedOn w:val="DefaultParagraphFont"/>
-    <w:link w:val="Title"/>
-    <w:uiPriority w:val="10"/>
-    <w:qFormat/>
-    <w:rsid w:val="0093279f"/>
-    <w:rPr>
-      <w:rFonts w:ascii="Aptos Display" w:hAnsi="Aptos Display" w:eastAsia="" w:cs="" w:asciiTheme="majorHAnsi" w:cstheme="majorBidi" w:eastAsiaTheme="majorEastAsia" w:hAnsiTheme="majorHAnsi"/>
-      <w:spacing w:val="-10"/>
-      <w:kern w:val="2"/>
-      <w:sz w:val="56"/>
-      <w:szCs w:val="56"/>
-    </w:rPr>
-  </w:style>
-  <w:style w:type="character" w:styleId="SubtitleChar" w:customStyle="1">
-    <w:name w:val="Subtitle Char"/>
-    <w:basedOn w:val="DefaultParagraphFont"/>
-    <w:link w:val="Subtitle"/>
-    <w:uiPriority w:val="11"/>
-    <w:qFormat/>
-    <w:rsid w:val="0093279f"/>
-    <w:rPr>
-      <w:rFonts w:eastAsia="" w:cs="" w:cstheme="majorBidi" w:eastAsiaTheme="majorEastAsia"/>
-      <w:color w:themeColor="text1" w:themeTint="a6" w:val="595959"/>
-      <w:spacing w:val="15"/>
-      <w:sz w:val="28"/>
-      <w:szCs w:val="28"/>
-    </w:rPr>
-  </w:style>
-  <w:style w:type="character" w:styleId="QuoteChar" w:customStyle="1">
-    <w:name w:val="Quote Char"/>
-    <w:basedOn w:val="DefaultParagraphFont"/>
-    <w:link w:val="Quote"/>
-    <w:uiPriority w:val="29"/>
-    <w:qFormat/>
-    <w:rsid w:val="0093279f"/>
-    <w:rPr>
-      <w:i/>
-      <w:iCs/>
-      <w:color w:themeColor="text1" w:themeTint="bf" w:val="404040"/>
-    </w:rPr>
-  </w:style>
-  <w:style w:type="character" w:styleId="IntenseEmphasis">
-    <w:name w:val="Intense Emphasis"/>
-    <w:basedOn w:val="DefaultParagraphFont"/>
-    <w:uiPriority w:val="21"/>
-    <w:qFormat/>
-    <w:rsid w:val="0093279f"/>
-    <w:rPr>
-      <w:i/>
-      <w:iCs/>
-      <w:color w:themeColor="accent1" w:themeShade="bf" w:val="0F4761"/>
-    </w:rPr>
-  </w:style>
-  <w:style w:type="character" w:styleId="IntenseQuoteChar" w:customStyle="1">
-    <w:name w:val="Intense Quote Char"/>
-    <w:basedOn w:val="DefaultParagraphFont"/>
-    <w:link w:val="IntenseQuote"/>
-    <w:uiPriority w:val="30"/>
-    <w:qFormat/>
-    <w:rsid w:val="0093279f"/>
-    <w:rPr>
-      <w:i/>
-      <w:iCs/>
-      <w:color w:themeColor="accent1" w:themeShade="bf" w:val="0F4761"/>
-    </w:rPr>
-  </w:style>
-  <w:style w:type="character" w:styleId="IntenseReference">
-    <w:name w:val="Intense Reference"/>
-    <w:basedOn w:val="DefaultParagraphFont"/>
-    <w:uiPriority w:val="32"/>
-    <w:qFormat/>
-    <w:rsid w:val="0093279f"/>
-    <w:rPr>
-      <w:b/>
-      <w:bCs/>
-      <w:smallCaps/>
-      <w:color w:themeColor="accent1" w:themeShade="bf" w:val="0F4761"/>
-      <w:spacing w:val="5"/>
-    </w:rPr>
-  </w:style>
-  <w:style w:type="paragraph" w:styleId="Heading">
-    <w:name w:val="Heading"/>
-    <w:basedOn w:val="Normal"/>
-    <w:next w:val="BodyText"/>
-    <w:qFormat/>
-    <w:pPr>
-      <w:keepNext w:val="true"/>
-      <w:spacing w:before="240" w:after="120"/>
-    </w:pPr>
-    <w:rPr>
-      <w:rFonts w:ascii="Liberation Sans" w:hAnsi="Liberation Sans" w:eastAsia="Microsoft YaHei" w:cs="Lucida Sans"/>
-      <w:sz w:val="28"/>
-      <w:szCs w:val="28"/>
-    </w:rPr>
-  </w:style>
-  <w:style w:type="paragraph" w:styleId="BodyText">
-    <w:name w:val="Body Text"/>
-    <w:basedOn w:val="Normal"/>
-    <w:pPr>
-      <w:spacing w:lineRule="auto" w:line="276" w:before="0" w:after="140"/>
-    </w:pPr>
-    <w:rPr/>
-  </w:style>
-  <w:style w:type="paragraph" w:styleId="List">
-    <w:name w:val="List"/>
-    <w:basedOn w:val="BodyText"/>
-    <w:pPr/>
-    <w:rPr>
-      <w:rFonts w:cs="Lucida Sans"/>
-    </w:rPr>
-  </w:style>
-  <w:style w:type="paragraph" w:styleId="Caption">
-    <w:name w:val="caption"/>
-    <w:basedOn w:val="Normal"/>
-    <w:qFormat/>
-    <w:pPr>
-      <w:suppressLineNumbers/>
-      <w:spacing w:before="120" w:after="120"/>
-    </w:pPr>
-    <w:rPr>
-      <w:rFonts w:cs="Lucida Sans"/>
-      <w:i/>
-      <w:iCs/>
-      <w:sz w:val="24"/>
-      <w:szCs w:val="24"/>
-    </w:rPr>
-  </w:style>
-  <w:style w:type="paragraph" w:styleId="Index">
-    <w:name w:val="Index"/>
-    <w:basedOn w:val="Normal"/>
-    <w:qFormat/>
-    <w:pPr>
-      <w:suppressLineNumbers/>
-    </w:pPr>
-    <w:rPr>
-      <w:rFonts w:cs="Lucida Sans"/>
-    </w:rPr>
-  </w:style>
-  <w:style w:type="paragraph" w:styleId="Title">
-    <w:name w:val="Title"/>
-    <w:basedOn w:val="Normal"/>
-    <w:next w:val="Normal"/>
-    <w:link w:val="TitleChar"/>
-    <w:uiPriority w:val="10"/>
-    <w:qFormat/>
-    <w:rsid w:val="0093279f"/>
-    <w:pPr>
-      <w:spacing w:lineRule="auto" w:line="240" w:before="0" w:after="80"/>
-      <w:contextualSpacing/>
-    </w:pPr>
-    <w:rPr>
-      <w:rFonts w:ascii="Aptos Display" w:hAnsi="Aptos Display" w:eastAsia="" w:cs="" w:asciiTheme="majorHAnsi" w:cstheme="majorBidi" w:eastAsiaTheme="majorEastAsia" w:hAnsiTheme="majorHAnsi"/>
-      <w:spacing w:val="-10"/>
-      <w:kern w:val="2"/>
-      <w:sz w:val="56"/>
-      <w:szCs w:val="56"/>
-    </w:rPr>
-  </w:style>
-  <w:style w:type="paragraph" w:styleId="Subtitle">
-    <w:name w:val="Subtitle"/>
-    <w:basedOn w:val="Normal"/>
-    <w:next w:val="Normal"/>
-    <w:link w:val="SubtitleChar"/>
-    <w:uiPriority w:val="11"/>
-    <w:qFormat/>
-    <w:rsid w:val="0093279f"/>
-    <w:pPr/>
-    <w:rPr>
-      <w:rFonts w:eastAsia="" w:cs="" w:cstheme="majorBidi" w:eastAsiaTheme="majorEastAsia"/>
-      <w:color w:themeColor="text1" w:themeTint="a6" w:val="595959"/>
-      <w:spacing w:val="15"/>
-      <w:sz w:val="28"/>
-      <w:szCs w:val="28"/>
-    </w:rPr>
-  </w:style>
-  <w:style w:type="paragraph" w:styleId="Quote">
-    <w:name w:val="Quote"/>
-    <w:basedOn w:val="Normal"/>
-    <w:next w:val="Normal"/>
-    <w:link w:val="QuoteChar"/>
-    <w:uiPriority w:val="29"/>
-    <w:qFormat/>
-    <w:rsid w:val="0093279f"/>
-    <w:pPr>
-      <w:spacing w:before="160" w:after="160"/>
-      <w:jc w:val="center"/>
-    </w:pPr>
-    <w:rPr>
-      <w:i/>
-      <w:iCs/>
-      <w:color w:themeColor="text1" w:themeTint="bf" w:val="404040"/>
-    </w:rPr>
-  </w:style>
-  <w:style w:type="paragraph" w:styleId="ListParagraph">
-    <w:name w:val="List Paragraph"/>
-    <w:basedOn w:val="Normal"/>
-    <w:uiPriority w:val="34"/>
-    <w:qFormat/>
-    <w:rsid w:val="0093279f"/>
-    <w:pPr>
-      <w:spacing w:before="0" w:after="160"/>
-      <w:ind w:left="720"/>
-      <w:contextualSpacing/>
-    </w:pPr>
-    <w:rPr/>
-  </w:style>
-  <w:style w:type="paragraph" w:styleId="IntenseQuote">
-    <w:name w:val="Intense Quote"/>
-    <w:basedOn w:val="Normal"/>
-    <w:next w:val="Normal"/>
-    <w:link w:val="IntenseQuoteChar"/>
-    <w:uiPriority w:val="30"/>
-    <w:qFormat/>
-    <w:rsid w:val="0093279f"/>
-    <w:pPr>
-      <w:pBdr>
-        <w:top w:val="single" w:sz="4" w:space="10" w:color="0F4761" w:themeColor="accent1" w:themeShade="bf"/>
-        <w:bottom w:val="single" w:sz="4" w:space="10" w:color="0F4761" w:themeColor="accent1" w:themeShade="bf"/>
-      </w:pBdr>
-      <w:spacing w:before="360" w:after="360"/>
-      <w:ind w:left="864" w:right="864"/>
-      <w:jc w:val="center"/>
-    </w:pPr>
-    <w:rPr>
-      <w:i/>
-      <w:iCs/>
-      <w:color w:themeColor="accent1" w:themeShade="bf" w:val="0F4761"/>
-    </w:rPr>
-  </w:style>
-  <w:style w:type="numbering" w:styleId="NoList" w:default="1">
-    <w:name w:val="No List"/>
-    <w:uiPriority w:val="99"/>
-    <w:semiHidden/>
-    <w:unhideWhenUsed/>
-    <w:qFormat/>
   </w:style>
   <w:style w:type="table" w:default="1" w:styleId="TableNormal">
     <w:name w:val="Normal Table"/>
@@ -1162,6 +940,7 @@
     <w:semiHidden/>
     <w:unhideWhenUsed/>
     <w:tblPr>
+      <w:tblInd w:w="0" w:type="dxa"/>
       <w:tblCellMar>
         <w:top w:w="0" w:type="dxa"/>
         <w:left w:w="108" w:type="dxa"/>
@@ -1170,58 +949,415 @@
       </w:tblCellMar>
     </w:tblPr>
   </w:style>
+  <w:style w:type="numbering" w:default="1" w:styleId="NoList">
+    <w:name w:val="No List"/>
+    <w:uiPriority w:val="99"/>
+    <w:semiHidden/>
+    <w:unhideWhenUsed/>
+  </w:style>
+  <w:style w:type="character" w:customStyle="1" w:styleId="Heading1Char">
+    <w:name w:val="Heading 1 Char"/>
+    <w:basedOn w:val="DefaultParagraphFont"/>
+    <w:link w:val="Heading1"/>
+    <w:uiPriority w:val="9"/>
+    <w:qFormat/>
+    <w:rsid w:val="0093279F"/>
+    <w:rPr>
+      <w:rFonts w:asciiTheme="majorHAnsi" w:eastAsiaTheme="majorEastAsia" w:hAnsiTheme="majorHAnsi" w:cstheme="majorBidi"/>
+      <w:color w:val="0F4761" w:themeColor="accent1" w:themeShade="BF"/>
+      <w:sz w:val="40"/>
+      <w:szCs w:val="40"/>
+    </w:rPr>
+  </w:style>
+  <w:style w:type="character" w:customStyle="1" w:styleId="Heading2Char">
+    <w:name w:val="Heading 2 Char"/>
+    <w:basedOn w:val="DefaultParagraphFont"/>
+    <w:link w:val="Heading2"/>
+    <w:uiPriority w:val="9"/>
+    <w:semiHidden/>
+    <w:qFormat/>
+    <w:rsid w:val="0093279F"/>
+    <w:rPr>
+      <w:rFonts w:asciiTheme="majorHAnsi" w:eastAsiaTheme="majorEastAsia" w:hAnsiTheme="majorHAnsi" w:cstheme="majorBidi"/>
+      <w:color w:val="0F4761" w:themeColor="accent1" w:themeShade="BF"/>
+      <w:sz w:val="32"/>
+      <w:szCs w:val="32"/>
+    </w:rPr>
+  </w:style>
+  <w:style w:type="character" w:customStyle="1" w:styleId="Heading3Char">
+    <w:name w:val="Heading 3 Char"/>
+    <w:basedOn w:val="DefaultParagraphFont"/>
+    <w:link w:val="Heading3"/>
+    <w:uiPriority w:val="9"/>
+    <w:semiHidden/>
+    <w:qFormat/>
+    <w:rsid w:val="0093279F"/>
+    <w:rPr>
+      <w:rFonts w:eastAsiaTheme="majorEastAsia" w:cstheme="majorBidi"/>
+      <w:color w:val="0F4761" w:themeColor="accent1" w:themeShade="BF"/>
+      <w:sz w:val="28"/>
+      <w:szCs w:val="28"/>
+    </w:rPr>
+  </w:style>
+  <w:style w:type="character" w:customStyle="1" w:styleId="Heading4Char">
+    <w:name w:val="Heading 4 Char"/>
+    <w:basedOn w:val="DefaultParagraphFont"/>
+    <w:link w:val="Heading4"/>
+    <w:uiPriority w:val="9"/>
+    <w:semiHidden/>
+    <w:qFormat/>
+    <w:rsid w:val="0093279F"/>
+    <w:rPr>
+      <w:rFonts w:eastAsiaTheme="majorEastAsia" w:cstheme="majorBidi"/>
+      <w:i/>
+      <w:iCs/>
+      <w:color w:val="0F4761" w:themeColor="accent1" w:themeShade="BF"/>
+    </w:rPr>
+  </w:style>
+  <w:style w:type="character" w:customStyle="1" w:styleId="Heading5Char">
+    <w:name w:val="Heading 5 Char"/>
+    <w:basedOn w:val="DefaultParagraphFont"/>
+    <w:link w:val="Heading5"/>
+    <w:uiPriority w:val="9"/>
+    <w:semiHidden/>
+    <w:qFormat/>
+    <w:rsid w:val="0093279F"/>
+    <w:rPr>
+      <w:rFonts w:eastAsiaTheme="majorEastAsia" w:cstheme="majorBidi"/>
+      <w:color w:val="0F4761" w:themeColor="accent1" w:themeShade="BF"/>
+    </w:rPr>
+  </w:style>
+  <w:style w:type="character" w:customStyle="1" w:styleId="Heading6Char">
+    <w:name w:val="Heading 6 Char"/>
+    <w:basedOn w:val="DefaultParagraphFont"/>
+    <w:link w:val="Heading6"/>
+    <w:uiPriority w:val="9"/>
+    <w:semiHidden/>
+    <w:qFormat/>
+    <w:rsid w:val="0093279F"/>
+    <w:rPr>
+      <w:rFonts w:eastAsiaTheme="majorEastAsia" w:cstheme="majorBidi"/>
+      <w:i/>
+      <w:iCs/>
+      <w:color w:val="595959" w:themeColor="text1" w:themeTint="A6"/>
+    </w:rPr>
+  </w:style>
+  <w:style w:type="character" w:customStyle="1" w:styleId="Heading7Char">
+    <w:name w:val="Heading 7 Char"/>
+    <w:basedOn w:val="DefaultParagraphFont"/>
+    <w:link w:val="Heading7"/>
+    <w:uiPriority w:val="9"/>
+    <w:semiHidden/>
+    <w:qFormat/>
+    <w:rsid w:val="0093279F"/>
+    <w:rPr>
+      <w:rFonts w:eastAsiaTheme="majorEastAsia" w:cstheme="majorBidi"/>
+      <w:color w:val="595959" w:themeColor="text1" w:themeTint="A6"/>
+    </w:rPr>
+  </w:style>
+  <w:style w:type="character" w:customStyle="1" w:styleId="Heading8Char">
+    <w:name w:val="Heading 8 Char"/>
+    <w:basedOn w:val="DefaultParagraphFont"/>
+    <w:link w:val="Heading8"/>
+    <w:uiPriority w:val="9"/>
+    <w:semiHidden/>
+    <w:qFormat/>
+    <w:rsid w:val="0093279F"/>
+    <w:rPr>
+      <w:rFonts w:eastAsiaTheme="majorEastAsia" w:cstheme="majorBidi"/>
+      <w:i/>
+      <w:iCs/>
+      <w:color w:val="272727" w:themeColor="text1" w:themeTint="D8"/>
+    </w:rPr>
+  </w:style>
+  <w:style w:type="character" w:customStyle="1" w:styleId="Heading9Char">
+    <w:name w:val="Heading 9 Char"/>
+    <w:basedOn w:val="DefaultParagraphFont"/>
+    <w:link w:val="Heading9"/>
+    <w:uiPriority w:val="9"/>
+    <w:semiHidden/>
+    <w:qFormat/>
+    <w:rsid w:val="0093279F"/>
+    <w:rPr>
+      <w:rFonts w:eastAsiaTheme="majorEastAsia" w:cstheme="majorBidi"/>
+      <w:color w:val="272727" w:themeColor="text1" w:themeTint="D8"/>
+    </w:rPr>
+  </w:style>
+  <w:style w:type="character" w:customStyle="1" w:styleId="TitleChar">
+    <w:name w:val="Title Char"/>
+    <w:basedOn w:val="DefaultParagraphFont"/>
+    <w:link w:val="Title"/>
+    <w:uiPriority w:val="10"/>
+    <w:qFormat/>
+    <w:rsid w:val="0093279F"/>
+    <w:rPr>
+      <w:rFonts w:asciiTheme="majorHAnsi" w:eastAsiaTheme="majorEastAsia" w:hAnsiTheme="majorHAnsi" w:cstheme="majorBidi"/>
+      <w:spacing w:val="-10"/>
+      <w:kern w:val="2"/>
+      <w:sz w:val="56"/>
+      <w:szCs w:val="56"/>
+    </w:rPr>
+  </w:style>
+  <w:style w:type="character" w:customStyle="1" w:styleId="SubtitleChar">
+    <w:name w:val="Subtitle Char"/>
+    <w:basedOn w:val="DefaultParagraphFont"/>
+    <w:link w:val="Subtitle"/>
+    <w:uiPriority w:val="11"/>
+    <w:qFormat/>
+    <w:rsid w:val="0093279F"/>
+    <w:rPr>
+      <w:rFonts w:eastAsiaTheme="majorEastAsia" w:cstheme="majorBidi"/>
+      <w:color w:val="595959" w:themeColor="text1" w:themeTint="A6"/>
+      <w:spacing w:val="15"/>
+      <w:sz w:val="28"/>
+      <w:szCs w:val="28"/>
+    </w:rPr>
+  </w:style>
+  <w:style w:type="character" w:customStyle="1" w:styleId="QuoteChar">
+    <w:name w:val="Quote Char"/>
+    <w:basedOn w:val="DefaultParagraphFont"/>
+    <w:link w:val="Quote"/>
+    <w:uiPriority w:val="29"/>
+    <w:qFormat/>
+    <w:rsid w:val="0093279F"/>
+    <w:rPr>
+      <w:i/>
+      <w:iCs/>
+      <w:color w:val="404040" w:themeColor="text1" w:themeTint="BF"/>
+    </w:rPr>
+  </w:style>
+  <w:style w:type="character" w:styleId="IntenseEmphasis">
+    <w:name w:val="Intense Emphasis"/>
+    <w:basedOn w:val="DefaultParagraphFont"/>
+    <w:uiPriority w:val="21"/>
+    <w:qFormat/>
+    <w:rsid w:val="0093279F"/>
+    <w:rPr>
+      <w:i/>
+      <w:iCs/>
+      <w:color w:val="0F4761" w:themeColor="accent1" w:themeShade="BF"/>
+    </w:rPr>
+  </w:style>
+  <w:style w:type="character" w:customStyle="1" w:styleId="IntenseQuoteChar">
+    <w:name w:val="Intense Quote Char"/>
+    <w:basedOn w:val="DefaultParagraphFont"/>
+    <w:link w:val="IntenseQuote"/>
+    <w:uiPriority w:val="30"/>
+    <w:qFormat/>
+    <w:rsid w:val="0093279F"/>
+    <w:rPr>
+      <w:i/>
+      <w:iCs/>
+      <w:color w:val="0F4761" w:themeColor="accent1" w:themeShade="BF"/>
+    </w:rPr>
+  </w:style>
+  <w:style w:type="character" w:styleId="IntenseReference">
+    <w:name w:val="Intense Reference"/>
+    <w:basedOn w:val="DefaultParagraphFont"/>
+    <w:uiPriority w:val="32"/>
+    <w:qFormat/>
+    <w:rsid w:val="0093279F"/>
+    <w:rPr>
+      <w:b/>
+      <w:bCs/>
+      <w:smallCaps/>
+      <w:color w:val="0F4761" w:themeColor="accent1" w:themeShade="BF"/>
+      <w:spacing w:val="5"/>
+    </w:rPr>
+  </w:style>
+  <w:style w:type="paragraph" w:customStyle="1" w:styleId="Heading">
+    <w:name w:val="Heading"/>
+    <w:basedOn w:val="Normal"/>
+    <w:next w:val="BodyText"/>
+    <w:qFormat/>
+    <w:pPr>
+      <w:keepNext/>
+      <w:spacing w:before="240" w:after="120"/>
+    </w:pPr>
+    <w:rPr>
+      <w:rFonts w:ascii="Liberation Sans" w:eastAsia="Microsoft YaHei" w:hAnsi="Liberation Sans" w:cs="Lucida Sans"/>
+      <w:sz w:val="28"/>
+      <w:szCs w:val="28"/>
+    </w:rPr>
+  </w:style>
+  <w:style w:type="paragraph" w:styleId="BodyText">
+    <w:name w:val="Body Text"/>
+    <w:basedOn w:val="Normal"/>
+    <w:pPr>
+      <w:spacing w:after="140" w:line="276" w:lineRule="auto"/>
+    </w:pPr>
+  </w:style>
+  <w:style w:type="paragraph" w:styleId="List">
+    <w:name w:val="List"/>
+    <w:basedOn w:val="BodyText"/>
+    <w:rPr>
+      <w:rFonts w:cs="Lucida Sans"/>
+    </w:rPr>
+  </w:style>
+  <w:style w:type="paragraph" w:styleId="Caption">
+    <w:name w:val="caption"/>
+    <w:basedOn w:val="Normal"/>
+    <w:qFormat/>
+    <w:pPr>
+      <w:suppressLineNumbers/>
+      <w:spacing w:before="120" w:after="120"/>
+    </w:pPr>
+    <w:rPr>
+      <w:rFonts w:cs="Lucida Sans"/>
+      <w:i/>
+      <w:iCs/>
+    </w:rPr>
+  </w:style>
+  <w:style w:type="paragraph" w:customStyle="1" w:styleId="Index">
+    <w:name w:val="Index"/>
+    <w:basedOn w:val="Normal"/>
+    <w:qFormat/>
+    <w:pPr>
+      <w:suppressLineNumbers/>
+    </w:pPr>
+    <w:rPr>
+      <w:rFonts w:cs="Lucida Sans"/>
+    </w:rPr>
+  </w:style>
+  <w:style w:type="paragraph" w:styleId="Title">
+    <w:name w:val="Title"/>
+    <w:basedOn w:val="Normal"/>
+    <w:next w:val="Normal"/>
+    <w:link w:val="TitleChar"/>
+    <w:uiPriority w:val="10"/>
+    <w:qFormat/>
+    <w:rsid w:val="0093279F"/>
+    <w:pPr>
+      <w:spacing w:after="80" w:line="240" w:lineRule="auto"/>
+      <w:contextualSpacing/>
+    </w:pPr>
+    <w:rPr>
+      <w:rFonts w:asciiTheme="majorHAnsi" w:eastAsiaTheme="majorEastAsia" w:hAnsiTheme="majorHAnsi" w:cstheme="majorBidi"/>
+      <w:spacing w:val="-10"/>
+      <w:sz w:val="56"/>
+      <w:szCs w:val="56"/>
+    </w:rPr>
+  </w:style>
+  <w:style w:type="paragraph" w:styleId="Subtitle">
+    <w:name w:val="Subtitle"/>
+    <w:basedOn w:val="Normal"/>
+    <w:next w:val="Normal"/>
+    <w:link w:val="SubtitleChar"/>
+    <w:uiPriority w:val="11"/>
+    <w:qFormat/>
+    <w:rsid w:val="0093279F"/>
+    <w:rPr>
+      <w:rFonts w:eastAsiaTheme="majorEastAsia" w:cstheme="majorBidi"/>
+      <w:color w:val="595959" w:themeColor="text1" w:themeTint="A6"/>
+      <w:spacing w:val="15"/>
+      <w:sz w:val="28"/>
+      <w:szCs w:val="28"/>
+    </w:rPr>
+  </w:style>
+  <w:style w:type="paragraph" w:styleId="Quote">
+    <w:name w:val="Quote"/>
+    <w:basedOn w:val="Normal"/>
+    <w:next w:val="Normal"/>
+    <w:link w:val="QuoteChar"/>
+    <w:uiPriority w:val="29"/>
+    <w:qFormat/>
+    <w:rsid w:val="0093279F"/>
+    <w:pPr>
+      <w:spacing w:before="160"/>
+      <w:jc w:val="center"/>
+    </w:pPr>
+    <w:rPr>
+      <w:i/>
+      <w:iCs/>
+      <w:color w:val="404040" w:themeColor="text1" w:themeTint="BF"/>
+    </w:rPr>
+  </w:style>
+  <w:style w:type="paragraph" w:styleId="ListParagraph">
+    <w:name w:val="List Paragraph"/>
+    <w:basedOn w:val="Normal"/>
+    <w:uiPriority w:val="34"/>
+    <w:qFormat/>
+    <w:rsid w:val="0093279F"/>
+    <w:pPr>
+      <w:ind w:left="720"/>
+      <w:contextualSpacing/>
+    </w:pPr>
+  </w:style>
+  <w:style w:type="paragraph" w:styleId="IntenseQuote">
+    <w:name w:val="Intense Quote"/>
+    <w:basedOn w:val="Normal"/>
+    <w:next w:val="Normal"/>
+    <w:link w:val="IntenseQuoteChar"/>
+    <w:uiPriority w:val="30"/>
+    <w:qFormat/>
+    <w:rsid w:val="0093279F"/>
+    <w:pPr>
+      <w:pBdr>
+        <w:top w:val="single" w:sz="4" w:space="10" w:color="0F4761" w:themeColor="accent1" w:themeShade="BF"/>
+        <w:bottom w:val="single" w:sz="4" w:space="10" w:color="0F4761" w:themeColor="accent1" w:themeShade="BF"/>
+      </w:pBdr>
+      <w:spacing w:before="360" w:after="360"/>
+      <w:ind w:left="864" w:right="864"/>
+      <w:jc w:val="center"/>
+    </w:pPr>
+    <w:rPr>
+      <w:i/>
+      <w:iCs/>
+      <w:color w:val="0F4761" w:themeColor="accent1" w:themeShade="BF"/>
+    </w:rPr>
+  </w:style>
 </w:styles>
 </file>
 
 <file path=word/theme/theme1.xml><?xml version="1.0" encoding="utf-8"?>
-<a:theme xmlns:a="http://schemas.openxmlformats.org/drawingml/2006/main" xmlns:r="http://schemas.openxmlformats.org/officeDocument/2006/relationships" name="Office Theme">
+<a:theme xmlns:a="http://schemas.openxmlformats.org/drawingml/2006/main" name="Office Theme">
   <a:themeElements>
     <a:clrScheme name="Office">
       <a:dk1>
         <a:srgbClr val="000000"/>
       </a:dk1>
       <a:lt1>
-        <a:srgbClr val="ffffff"/>
+        <a:srgbClr val="FFFFFF"/>
       </a:lt1>
       <a:dk2>
-        <a:srgbClr val="0e2841"/>
+        <a:srgbClr val="0E2841"/>
       </a:dk2>
       <a:lt2>
-        <a:srgbClr val="e8e8e8"/>
+        <a:srgbClr val="E8E8E8"/>
       </a:lt2>
       <a:accent1>
         <a:srgbClr val="156082"/>
       </a:accent1>
       <a:accent2>
-        <a:srgbClr val="e97132"/>
+        <a:srgbClr val="E97132"/>
       </a:accent2>
       <a:accent3>
-        <a:srgbClr val="196b24"/>
+        <a:srgbClr val="196B24"/>
       </a:accent3>
       <a:accent4>
-        <a:srgbClr val="0f9ed5"/>
+        <a:srgbClr val="0F9ED5"/>
       </a:accent4>
       <a:accent5>
-        <a:srgbClr val="a02b93"/>
+        <a:srgbClr val="A02B93"/>
       </a:accent5>
       <a:accent6>
-        <a:srgbClr val="4ea72e"/>
+        <a:srgbClr val="4EA72E"/>
       </a:accent6>
       <a:hlink>
         <a:srgbClr val="467886"/>
       </a:hlink>
       <a:folHlink>
-        <a:srgbClr val="96607d"/>
+        <a:srgbClr val="96607D"/>
       </a:folHlink>
     </a:clrScheme>
     <a:fontScheme name="Office">
       <a:majorFont>
-        <a:latin typeface="Aptos Display" panose="02110004020202020204" pitchFamily="0" charset="1"/>
+        <a:latin typeface="Aptos Display" panose="02110004020202020204"/>
         <a:ea typeface=""/>
         <a:cs typeface=""/>
       </a:majorFont>
       <a:minorFont>
-        <a:latin typeface="Aptos" panose="02110004020202020204" pitchFamily="0" charset="1"/>
+        <a:latin typeface="Aptos" panose="02110004020202020204"/>
         <a:ea typeface=""/>
         <a:cs typeface=""/>
       </a:minorFont>
@@ -1253,7 +1389,7 @@
             </a:gs>
           </a:gsLst>
           <a:lin ang="5400000" scaled="0"/>
-          <a:tileRect l="0" t="0" r="0" b="0"/>
+          <a:tileRect/>
         </a:gradFill>
         <a:gradFill>
           <a:gsLst>
@@ -1277,7 +1413,7 @@
             </a:gs>
           </a:gsLst>
           <a:lin ang="5400000" scaled="0"/>
-          <a:tileRect l="0" t="0" r="0" b="0"/>
+          <a:tileRect/>
         </a:gradFill>
       </a:fillStyleLst>
       <a:lnStyleLst>
@@ -1337,15 +1473,26 @@
             </a:gs>
           </a:gsLst>
           <a:lin ang="5400000" scaled="0"/>
-          <a:tileRect l="0" t="0" r="0" b="0"/>
+          <a:tileRect/>
         </a:gradFill>
       </a:bgFillStyleLst>
     </a:fmtScheme>
   </a:themeElements>
+  <a:objectDefaults/>
+  <a:extraClrSchemeLst/>
 </a:theme>
 </file>
 
 <file path=customXml/item1.xml><?xml version="1.0" encoding="utf-8"?>
+<?mso-contentType ?>
+<FormTemplates xmlns="http://schemas.microsoft.com/sharepoint/v3/contenttype/forms">
+  <Display>DocumentLibraryForm</Display>
+  <Edit>DocumentLibraryForm</Edit>
+  <New>DocumentLibraryForm</New>
+</FormTemplates>
+</file>
+
+<file path=customXml/item2.xml><?xml version="1.0" encoding="utf-8"?>
 <p:properties xmlns:p="http://schemas.microsoft.com/office/2006/metadata/properties" xmlns:xsi="http://www.w3.org/2001/XMLSchema-instance" xmlns:pc="http://schemas.microsoft.com/office/infopath/2007/PartnerControls">
   <documentManagement>
     <TaxCatchAll xmlns="16ce5edf-938a-48b5-a1cc-d877c9977ae5" xsi:nil="true"/>
@@ -1354,15 +1501,6 @@
     </lcf76f155ced4ddcb4097134ff3c332f>
   </documentManagement>
 </p:properties>
-</file>
-
-<file path=customXml/item2.xml><?xml version="1.0" encoding="utf-8"?>
-<?mso-contentType ?>
-<FormTemplates xmlns="http://schemas.microsoft.com/sharepoint/v3/contenttype/forms">
-  <Display>DocumentLibraryForm</Display>
-  <Edit>DocumentLibraryForm</Edit>
-  <New>DocumentLibraryForm</New>
-</FormTemplates>
 </file>
 
 <file path=customXml/item3.xml><?xml version="1.0" encoding="utf-8"?>
@@ -1595,13 +1733,39 @@
 </file>
 
 <file path=customXml/itemProps1.xml><?xml version="1.0" encoding="utf-8"?>
-<ds:datastoreItem xmlns:ds="http://schemas.openxmlformats.org/officeDocument/2006/customXml" ds:itemID="{DF9383CC-42A3-4196-B3F3-FF5CB5B6723C}"/>
+<ds:datastoreItem xmlns:ds="http://schemas.openxmlformats.org/officeDocument/2006/customXml" ds:itemID="{174D0288-BAB8-4057-A5A0-3610AA64A4FD}">
+  <ds:schemaRefs>
+    <ds:schemaRef ds:uri="http://schemas.microsoft.com/sharepoint/v3/contenttype/forms"/>
+  </ds:schemaRefs>
+</ds:datastoreItem>
 </file>
 
 <file path=customXml/itemProps2.xml><?xml version="1.0" encoding="utf-8"?>
-<ds:datastoreItem xmlns:ds="http://schemas.openxmlformats.org/officeDocument/2006/customXml" ds:itemID="{174D0288-BAB8-4057-A5A0-3610AA64A4FD}"/>
+<ds:datastoreItem xmlns:ds="http://schemas.openxmlformats.org/officeDocument/2006/customXml" ds:itemID="{DF9383CC-42A3-4196-B3F3-FF5CB5B6723C}">
+  <ds:schemaRefs>
+    <ds:schemaRef ds:uri="http://schemas.microsoft.com/office/2006/metadata/properties"/>
+    <ds:schemaRef ds:uri="http://schemas.microsoft.com/office/infopath/2007/PartnerControls"/>
+    <ds:schemaRef ds:uri="16ce5edf-938a-48b5-a1cc-d877c9977ae5"/>
+    <ds:schemaRef ds:uri="9ea7cbab-2af3-459e-9e42-bf2b6adb4f7f"/>
+  </ds:schemaRefs>
+</ds:datastoreItem>
 </file>
 
 <file path=customXml/itemProps3.xml><?xml version="1.0" encoding="utf-8"?>
-<ds:datastoreItem xmlns:ds="http://schemas.openxmlformats.org/officeDocument/2006/customXml" ds:itemID="{DFED197D-6672-4604-8EDD-25D18D3ADF24}"/>
+<ds:datastoreItem xmlns:ds="http://schemas.openxmlformats.org/officeDocument/2006/customXml" ds:itemID="{DFED197D-6672-4604-8EDD-25D18D3ADF24}">
+  <ds:schemaRefs>
+    <ds:schemaRef ds:uri="http://schemas.microsoft.com/office/2006/metadata/contentType"/>
+    <ds:schemaRef ds:uri="http://schemas.microsoft.com/office/2006/metadata/properties/metaAttributes"/>
+    <ds:schemaRef ds:uri="http://www.w3.org/2001/XMLSchema"/>
+    <ds:schemaRef ds:uri="http://schemas.microsoft.com/office/2006/metadata/properties"/>
+    <ds:schemaRef ds:uri="9ea7cbab-2af3-459e-9e42-bf2b6adb4f7f"/>
+    <ds:schemaRef ds:uri="16ce5edf-938a-48b5-a1cc-d877c9977ae5"/>
+    <ds:schemaRef ds:uri="http://schemas.microsoft.com/office/2006/documentManagement/types"/>
+    <ds:schemaRef ds:uri="http://schemas.microsoft.com/office/infopath/2007/PartnerControls"/>
+    <ds:schemaRef ds:uri="http://schemas.openxmlformats.org/package/2006/metadata/core-properties"/>
+    <ds:schemaRef ds:uri="http://purl.org/dc/elements/1.1/"/>
+    <ds:schemaRef ds:uri="http://purl.org/dc/terms/"/>
+    <ds:schemaRef ds:uri="http://schemas.microsoft.com/internal/obd"/>
+  </ds:schemaRefs>
+</ds:datastoreItem>
 </file>
</xml_diff>

<commit_message>
Add EVL one-time guard, header/signature images, and PDF/logging tweaks
</commit_message>
<xml_diff>
--- a/ask_hr_ai_agent_adk/templates/evl_template.docx
+++ b/ask_hr_ai_agent_adk/templates/evl_template.docx
@@ -11,290 +11,366 @@
         </w:rPr>
         <w:t xml:space="preserve">{{ </w:t>
       </w:r>
-      <w:proofErr w:type="spellStart"/>
-      <w:r>
-        <w:rPr>
-          <w:b/>
-          <w:bCs/>
-        </w:rPr>
-        <w:t>Today</w:t>
-      </w:r>
-      <w:proofErr w:type="gramEnd"/>
-      <w:r>
-        <w:rPr>
-          <w:b/>
-          <w:bCs/>
-        </w:rPr>
-        <w:t>_</w:t>
-      </w:r>
-      <w:proofErr w:type="gramStart"/>
-      <w:r>
-        <w:rPr>
-          <w:b/>
-          <w:bCs/>
-        </w:rPr>
-        <w:t>Date</w:t>
-      </w:r>
-      <w:proofErr w:type="spellEnd"/>
-      <w:r>
-        <w:rPr>
-          <w:b/>
-          <w:bCs/>
-        </w:rPr>
-        <w:t xml:space="preserve"> }</w:t>
-      </w:r>
-      <w:proofErr w:type="gramEnd"/>
-      <w:r>
-        <w:rPr>
-          <w:b/>
-          <w:bCs/>
-        </w:rPr>
-        <w:t>}</w:t>
+      <w:r>
+        <w:rPr>
+          <w:b/>
+          <w:bCs/>
+        </w:rPr>
+        <w:t>Header</w:t>
+      </w:r>
+      <w:proofErr w:type="gramEnd"/>
+      <w:r>
+        <w:rPr>
+          <w:b/>
+          <w:bCs/>
+        </w:rPr>
+        <w:t xml:space="preserve"> }}</w:t>
       </w:r>
     </w:p>
     <w:p>
-      <w:r>
-        <w:rPr>
-          <w:b/>
-          <w:bCs/>
-        </w:rPr>
-        <w:t xml:space="preserve">Re: </w:t>
-      </w:r>
-      <w:proofErr w:type="gramStart"/>
-      <w:r>
-        <w:rPr>
-          <w:b/>
-          <w:bCs/>
-        </w:rPr>
-        <w:t xml:space="preserve">{{ </w:t>
-      </w:r>
-      <w:proofErr w:type="spellStart"/>
-      <w:r>
-        <w:rPr>
-          <w:b/>
-          <w:bCs/>
-        </w:rPr>
-        <w:t>Employee</w:t>
-      </w:r>
-      <w:proofErr w:type="gramEnd"/>
-      <w:r>
-        <w:rPr>
-          <w:b/>
-          <w:bCs/>
-        </w:rPr>
-        <w:t>_Legal_</w:t>
-      </w:r>
-      <w:proofErr w:type="gramStart"/>
-      <w:r>
-        <w:rPr>
-          <w:b/>
-          <w:bCs/>
-        </w:rPr>
-        <w:t>Name</w:t>
-      </w:r>
-      <w:proofErr w:type="spellEnd"/>
-      <w:r>
-        <w:rPr>
-          <w:b/>
-          <w:bCs/>
-        </w:rPr>
-        <w:t xml:space="preserve"> }</w:t>
-      </w:r>
-      <w:proofErr w:type="gramEnd"/>
-      <w:r>
-        <w:rPr>
-          <w:b/>
-          <w:bCs/>
-        </w:rPr>
-        <w:t>} Employment Verification</w:t>
+      <w:proofErr w:type="gramStart"/>
+      <w:r>
+        <w:rPr>
+          <w:b/>
+          <w:bCs/>
+        </w:rPr>
+        <w:t>{{ Today</w:t>
+      </w:r>
+      <w:proofErr w:type="gramEnd"/>
+      <w:r>
+        <w:rPr>
+          <w:b/>
+          <w:bCs/>
+        </w:rPr>
+        <w:t>_</w:t>
+      </w:r>
+      <w:proofErr w:type="gramStart"/>
+      <w:r>
+        <w:rPr>
+          <w:b/>
+          <w:bCs/>
+        </w:rPr>
+        <w:t>Date }</w:t>
+      </w:r>
+      <w:proofErr w:type="gramEnd"/>
+      <w:r>
+        <w:rPr>
+          <w:b/>
+          <w:bCs/>
+        </w:rPr>
+        <w:t>}</w:t>
       </w:r>
     </w:p>
     <w:p>
       <w:r>
-        <w:t>Dear Sir or Madam:</w:t>
+        <w:rPr>
+          <w:b/>
+          <w:bCs/>
+        </w:rPr>
+        <w:t xml:space="preserve">Re: </w:t>
+      </w:r>
+      <w:proofErr w:type="gramStart"/>
+      <w:r>
+        <w:rPr>
+          <w:b/>
+          <w:bCs/>
+        </w:rPr>
+        <w:t>{{ Employee</w:t>
+      </w:r>
+      <w:proofErr w:type="gramEnd"/>
+      <w:r>
+        <w:rPr>
+          <w:b/>
+          <w:bCs/>
+        </w:rPr>
+        <w:t>_Legal_</w:t>
+      </w:r>
+      <w:proofErr w:type="gramStart"/>
+      <w:r>
+        <w:rPr>
+          <w:b/>
+          <w:bCs/>
+        </w:rPr>
+        <w:t>Name }</w:t>
+      </w:r>
+      <w:proofErr w:type="gramEnd"/>
+      <w:r>
+        <w:rPr>
+          <w:b/>
+          <w:bCs/>
+        </w:rPr>
+        <w:t>} Employment Verification</w:t>
       </w:r>
     </w:p>
     <w:p>
       <w:r>
-        <w:t xml:space="preserve">This letter is to verify that </w:t>
-      </w:r>
-      <w:proofErr w:type="gramStart"/>
-      <w:r>
-        <w:t xml:space="preserve">{{ </w:t>
-      </w:r>
-      <w:proofErr w:type="spellStart"/>
-      <w:r>
-        <w:t>Employee</w:t>
-      </w:r>
-      <w:proofErr w:type="gramEnd"/>
-      <w:r>
-        <w:t>_Legal_</w:t>
-      </w:r>
-      <w:proofErr w:type="gramStart"/>
-      <w:r>
-        <w:t>Name</w:t>
-      </w:r>
-      <w:proofErr w:type="spellEnd"/>
-      <w:r>
-        <w:t xml:space="preserve"> }</w:t>
-      </w:r>
-      <w:proofErr w:type="gramEnd"/>
-      <w:r>
-        <w:t xml:space="preserve">} is employed by Michaels Stores, Inc. on a full-time basis, with a start date of </w:t>
-      </w:r>
-      <w:proofErr w:type="gramStart"/>
-      <w:r>
-        <w:t xml:space="preserve">{{ </w:t>
-      </w:r>
-      <w:proofErr w:type="spellStart"/>
-      <w:r>
-        <w:t>Hire</w:t>
-      </w:r>
-      <w:proofErr w:type="gramEnd"/>
-      <w:r>
-        <w:t>_</w:t>
-      </w:r>
-      <w:proofErr w:type="gramStart"/>
-      <w:r>
-        <w:t>Date</w:t>
-      </w:r>
-      <w:proofErr w:type="spellEnd"/>
-      <w:r>
-        <w:t xml:space="preserve"> }</w:t>
-      </w:r>
-      <w:proofErr w:type="gramEnd"/>
-      <w:r>
-        <w:t xml:space="preserve">}. </w:t>
-      </w:r>
-      <w:proofErr w:type="gramStart"/>
-      <w:r>
-        <w:t xml:space="preserve">{{ </w:t>
-      </w:r>
-      <w:proofErr w:type="spellStart"/>
-      <w:r>
-        <w:t>Legal</w:t>
-      </w:r>
-      <w:proofErr w:type="gramEnd"/>
-      <w:r>
-        <w:t>_First_</w:t>
-      </w:r>
-      <w:proofErr w:type="gramStart"/>
-      <w:r>
-        <w:t>Name</w:t>
-      </w:r>
-      <w:proofErr w:type="spellEnd"/>
-      <w:r>
-        <w:t xml:space="preserve"> }</w:t>
-      </w:r>
-      <w:proofErr w:type="gramEnd"/>
-      <w:r>
-        <w:t xml:space="preserve">} holds the position of </w:t>
-      </w:r>
-      <w:proofErr w:type="gramStart"/>
-      <w:r>
-        <w:t xml:space="preserve">{{ </w:t>
-      </w:r>
-      <w:proofErr w:type="spellStart"/>
-      <w:r>
-        <w:t>Job</w:t>
-      </w:r>
-      <w:proofErr w:type="gramEnd"/>
-      <w:r>
-        <w:t>_</w:t>
-      </w:r>
-      <w:proofErr w:type="gramStart"/>
-      <w:r>
-        <w:t>Title</w:t>
-      </w:r>
-      <w:proofErr w:type="spellEnd"/>
-      <w:r>
-        <w:t xml:space="preserve"> }</w:t>
-      </w:r>
-      <w:proofErr w:type="gramEnd"/>
-      <w:r>
-        <w:t xml:space="preserve">}. </w:t>
-      </w:r>
-      <w:proofErr w:type="gramStart"/>
-      <w:r>
-        <w:t xml:space="preserve">{{ </w:t>
-      </w:r>
-      <w:proofErr w:type="spellStart"/>
-      <w:r>
-        <w:t>Legal</w:t>
-      </w:r>
-      <w:proofErr w:type="gramEnd"/>
-      <w:r>
-        <w:t>_First_</w:t>
-      </w:r>
-      <w:proofErr w:type="gramStart"/>
-      <w:r>
-        <w:t>Name</w:t>
-      </w:r>
-      <w:proofErr w:type="spellEnd"/>
-      <w:r>
-        <w:t xml:space="preserve"> }</w:t>
-      </w:r>
-      <w:proofErr w:type="gramEnd"/>
-      <w:r>
-        <w:t xml:space="preserve">} obtained an offer letter from Michaels after being carefully interviewed and evaluated by our management team. We feel that </w:t>
-      </w:r>
-      <w:proofErr w:type="gramStart"/>
-      <w:r>
-        <w:t xml:space="preserve">{{ </w:t>
-      </w:r>
-      <w:proofErr w:type="spellStart"/>
-      <w:r>
-        <w:t>Legal</w:t>
-      </w:r>
-      <w:proofErr w:type="gramEnd"/>
-      <w:r>
-        <w:t>_First_</w:t>
-      </w:r>
-      <w:proofErr w:type="gramStart"/>
-      <w:r>
-        <w:t>Name</w:t>
-      </w:r>
-      <w:proofErr w:type="spellEnd"/>
-      <w:r>
-        <w:t xml:space="preserve"> }</w:t>
-      </w:r>
-      <w:proofErr w:type="gramEnd"/>
-      <w:r>
-        <w:t xml:space="preserve">} is fully qualified for the position. As a Human Resources representative of Michaels Stores, Inc. I have knowledge of </w:t>
-      </w:r>
-      <w:proofErr w:type="gramStart"/>
-      <w:r>
-        <w:t xml:space="preserve">{{ </w:t>
-      </w:r>
-      <w:proofErr w:type="spellStart"/>
-      <w:r>
-        <w:t>Employee</w:t>
-      </w:r>
-      <w:proofErr w:type="gramEnd"/>
-      <w:r>
-        <w:t>_Legal_</w:t>
-      </w:r>
-      <w:proofErr w:type="gramStart"/>
-      <w:r>
-        <w:t>Name</w:t>
-      </w:r>
-      <w:proofErr w:type="spellEnd"/>
-      <w:r>
-        <w:t xml:space="preserve"> }}’</w:t>
-      </w:r>
-      <w:proofErr w:type="gramEnd"/>
-      <w:r>
-        <w:t>s employment and job duties.</w:t>
+        <w:t>Dear Sir or Madam:</w:t>
       </w:r>
     </w:p>
     <w:p>
       <w:r>
-        <w:t>Please feel free to contact me if you need any further information.</w:t>
+        <w:t xml:space="preserve">This letter is to verify that </w:t>
+      </w:r>
+      <w:proofErr w:type="gramStart"/>
+      <w:r>
+        <w:rPr>
+          <w:b/>
+          <w:bCs/>
+        </w:rPr>
+        <w:t>{{ Employee</w:t>
+      </w:r>
+      <w:proofErr w:type="gramEnd"/>
+      <w:r>
+        <w:rPr>
+          <w:b/>
+          <w:bCs/>
+        </w:rPr>
+        <w:t>_Legal_</w:t>
+      </w:r>
+      <w:proofErr w:type="gramStart"/>
+      <w:r>
+        <w:rPr>
+          <w:b/>
+          <w:bCs/>
+        </w:rPr>
+        <w:t>Name }</w:t>
+      </w:r>
+      <w:proofErr w:type="gramEnd"/>
+      <w:r>
+        <w:rPr>
+          <w:b/>
+          <w:bCs/>
+        </w:rPr>
+        <w:t>}</w:t>
+      </w:r>
+      <w:r>
+        <w:t xml:space="preserve"> is employed by Michaels Stores, Inc. on a full-time basis, with a start date of </w:t>
+      </w:r>
+      <w:proofErr w:type="gramStart"/>
+      <w:r>
+        <w:rPr>
+          <w:b/>
+          <w:bCs/>
+        </w:rPr>
+        <w:t>{{ Hire</w:t>
+      </w:r>
+      <w:proofErr w:type="gramEnd"/>
+      <w:r>
+        <w:rPr>
+          <w:b/>
+          <w:bCs/>
+        </w:rPr>
+        <w:t>_</w:t>
+      </w:r>
+      <w:proofErr w:type="gramStart"/>
+      <w:r>
+        <w:rPr>
+          <w:b/>
+          <w:bCs/>
+        </w:rPr>
+        <w:t>Date }</w:t>
+      </w:r>
+      <w:proofErr w:type="gramEnd"/>
+      <w:r>
+        <w:rPr>
+          <w:b/>
+          <w:bCs/>
+        </w:rPr>
+        <w:t>}</w:t>
+      </w:r>
+      <w:r>
+        <w:t xml:space="preserve">. </w:t>
+      </w:r>
+      <w:proofErr w:type="gramStart"/>
+      <w:r>
+        <w:rPr>
+          <w:b/>
+          <w:bCs/>
+        </w:rPr>
+        <w:t>{{ Legal</w:t>
+      </w:r>
+      <w:proofErr w:type="gramEnd"/>
+      <w:r>
+        <w:rPr>
+          <w:b/>
+          <w:bCs/>
+        </w:rPr>
+        <w:t>_First_</w:t>
+      </w:r>
+      <w:proofErr w:type="gramStart"/>
+      <w:r>
+        <w:rPr>
+          <w:b/>
+          <w:bCs/>
+        </w:rPr>
+        <w:t>Name }</w:t>
+      </w:r>
+      <w:proofErr w:type="gramEnd"/>
+      <w:r>
+        <w:rPr>
+          <w:b/>
+          <w:bCs/>
+        </w:rPr>
+        <w:t>}</w:t>
+      </w:r>
+      <w:r>
+        <w:t xml:space="preserve"> holds the position of </w:t>
+      </w:r>
+      <w:proofErr w:type="gramStart"/>
+      <w:r>
+        <w:rPr>
+          <w:b/>
+          <w:bCs/>
+        </w:rPr>
+        <w:t>{{ Job</w:t>
+      </w:r>
+      <w:proofErr w:type="gramEnd"/>
+      <w:r>
+        <w:rPr>
+          <w:b/>
+          <w:bCs/>
+        </w:rPr>
+        <w:t>_</w:t>
+      </w:r>
+      <w:proofErr w:type="gramStart"/>
+      <w:r>
+        <w:rPr>
+          <w:b/>
+          <w:bCs/>
+        </w:rPr>
+        <w:t>Title }</w:t>
+      </w:r>
+      <w:proofErr w:type="gramEnd"/>
+      <w:r>
+        <w:rPr>
+          <w:b/>
+          <w:bCs/>
+        </w:rPr>
+        <w:t>}</w:t>
+      </w:r>
+      <w:r>
+        <w:t xml:space="preserve">. </w:t>
+      </w:r>
+      <w:proofErr w:type="gramStart"/>
+      <w:r>
+        <w:rPr>
+          <w:b/>
+          <w:bCs/>
+        </w:rPr>
+        <w:t>{{ Legal</w:t>
+      </w:r>
+      <w:proofErr w:type="gramEnd"/>
+      <w:r>
+        <w:rPr>
+          <w:b/>
+          <w:bCs/>
+        </w:rPr>
+        <w:t>_First_</w:t>
+      </w:r>
+      <w:proofErr w:type="gramStart"/>
+      <w:r>
+        <w:rPr>
+          <w:b/>
+          <w:bCs/>
+        </w:rPr>
+        <w:t>Name }</w:t>
+      </w:r>
+      <w:proofErr w:type="gramEnd"/>
+      <w:r>
+        <w:rPr>
+          <w:b/>
+          <w:bCs/>
+        </w:rPr>
+        <w:t>}</w:t>
+      </w:r>
+      <w:r>
+        <w:t xml:space="preserve"> obtained an offer letter from Michaels after being carefully interviewed and evaluated by our management team. We feel that </w:t>
+      </w:r>
+      <w:proofErr w:type="gramStart"/>
+      <w:r>
+        <w:rPr>
+          <w:b/>
+          <w:bCs/>
+        </w:rPr>
+        <w:t>{{ Legal</w:t>
+      </w:r>
+      <w:proofErr w:type="gramEnd"/>
+      <w:r>
+        <w:rPr>
+          <w:b/>
+          <w:bCs/>
+        </w:rPr>
+        <w:t>_First_</w:t>
+      </w:r>
+      <w:proofErr w:type="gramStart"/>
+      <w:r>
+        <w:rPr>
+          <w:b/>
+          <w:bCs/>
+        </w:rPr>
+        <w:t>Name }</w:t>
+      </w:r>
+      <w:proofErr w:type="gramEnd"/>
+      <w:r>
+        <w:rPr>
+          <w:b/>
+          <w:bCs/>
+        </w:rPr>
+        <w:t>}</w:t>
+      </w:r>
+      <w:r>
+        <w:t xml:space="preserve"> is fully qualified for the position. As a Human Resources representative of Michaels Stores, Inc. I have knowledge of </w:t>
+      </w:r>
+      <w:proofErr w:type="gramStart"/>
+      <w:r>
+        <w:rPr>
+          <w:b/>
+          <w:bCs/>
+        </w:rPr>
+        <w:t>{{ Employee</w:t>
+      </w:r>
+      <w:proofErr w:type="gramEnd"/>
+      <w:r>
+        <w:rPr>
+          <w:b/>
+          <w:bCs/>
+        </w:rPr>
+        <w:t>_Legal_</w:t>
+      </w:r>
+      <w:proofErr w:type="gramStart"/>
+      <w:r>
+        <w:rPr>
+          <w:b/>
+          <w:bCs/>
+        </w:rPr>
+        <w:t>Name }}</w:t>
+      </w:r>
+      <w:r>
+        <w:t>’</w:t>
+      </w:r>
+      <w:proofErr w:type="gramEnd"/>
+      <w:r>
+        <w:t>s employment and job duties.</w:t>
       </w:r>
     </w:p>
     <w:p>
       <w:r>
+        <w:t>Please feel free to contact me if you need any further information.</w:t>
+      </w:r>
+    </w:p>
+    <w:p>
+      <w:r>
         <w:t>Sincerely,</w:t>
+      </w:r>
+    </w:p>
+    <w:p>
+      <w:proofErr w:type="gramStart"/>
+      <w:r>
+        <w:t>{{ hr</w:t>
+      </w:r>
+      <w:proofErr w:type="gramEnd"/>
+      <w:r>
+        <w:t>_signature }}</w:t>
       </w:r>
       <w:r>
         <w:br/>

</xml_diff>